<commit_message>
started writing grunt js
</commit_message>
<xml_diff>
--- a/Reformat2.docx
+++ b/Reformat2.docx
@@ -14222,7 +14222,7 @@
           <v:shape id="_x0000_i1025" type="#_x0000_t75" style="width:457.15pt;height:432.7pt" o:ole="">
             <v:imagedata r:id="rId75" o:title=""/>
           </v:shape>
-          <o:OLEObject Type="Embed" ProgID="Excel.Sheet.12" ShapeID="_x0000_i1025" DrawAspect="Content" ObjectID="_1491085353" r:id="rId76"/>
+          <o:OLEObject Type="Embed" ProgID="Excel.Sheet.12" ShapeID="_x0000_i1025" DrawAspect="Content" ObjectID="_1491086338" r:id="rId76"/>
         </w:object>
       </w:r>
     </w:p>
@@ -28883,7 +28883,7 @@
           <w:sz w:val="24"/>
           <w:szCs w:val="24"/>
         </w:rPr>
-        <w:t>Dashboard Backend Design as a SOAP Admin Service</w:t>
+        <w:t>Dashboard Backend as a SOAP Admin Service</w:t>
       </w:r>
       <w:bookmarkEnd w:id="77"/>
       <w:r>
@@ -43575,7 +43575,7 @@
 </file>
 
 <file path=customXml/itemProps1.xml><?xml version="1.0" encoding="utf-8"?>
-<ds:datastoreItem xmlns:ds="http://schemas.openxmlformats.org/officeDocument/2006/customXml" ds:itemID="{68C212D6-197E-46F0-8889-0DCFBF7EE639}">
+<ds:datastoreItem xmlns:ds="http://schemas.openxmlformats.org/officeDocument/2006/customXml" ds:itemID="{96D71C1D-44BD-4919-8512-6931A20FA042}">
   <ds:schemaRefs>
     <ds:schemaRef ds:uri="http://schemas.openxmlformats.org/officeDocument/2006/bibliography"/>
   </ds:schemaRefs>

</xml_diff>

<commit_message>
Traning experience completed without fast track
</commit_message>
<xml_diff>
--- a/Reformat2.docx
+++ b/Reformat2.docx
@@ -14222,7 +14222,7 @@
           <v:shape id="_x0000_i1025" type="#_x0000_t75" style="width:457.15pt;height:432.7pt" o:ole="">
             <v:imagedata r:id="rId75" o:title=""/>
           </v:shape>
-          <o:OLEObject Type="Embed" ProgID="Excel.Sheet.12" ShapeID="_x0000_i1025" DrawAspect="Content" ObjectID="_1491086338" r:id="rId76"/>
+          <o:OLEObject Type="Embed" ProgID="Excel.Sheet.12" ShapeID="_x0000_i1025" DrawAspect="Content" ObjectID="_1491103684" r:id="rId76"/>
         </w:object>
       </w:r>
     </w:p>
@@ -35853,47 +35853,49 @@
     </w:p>
     <w:p/>
     <w:p>
-      <w:r>
-        <w:t xml:space="preserve">I generated the service stub of the service to be used by the frontend component to send and receive requests from the backend. </w:t>
-      </w:r>
-      <w:r>
-        <w:t>Using wsdl2java along with maven-antrun-plugin</w:t>
-      </w:r>
-      <w:r>
-        <w:t>,</w:t>
-      </w:r>
-      <w:r>
-        <w:t xml:space="preserve"> </w:t>
-      </w:r>
-      <w:r>
-        <w:t>I</w:t>
-      </w:r>
-      <w:r>
-        <w:t xml:space="preserve"> generate</w:t>
-      </w:r>
-      <w:r>
-        <w:t>d</w:t>
-      </w:r>
-      <w:r>
-        <w:t xml:space="preserve"> the Java classes from the existing WSDL document.</w:t>
-      </w:r>
-      <w:r>
-        <w:t xml:space="preserve"> If the dependencies and the plug-ins are set correctly, running a maven build alone is enough to accomplish this task.</w:t>
-      </w:r>
-    </w:p>
-    <w:p/>
-    <w:p>
-      <w:r>
+      <w:pPr>
+        <w:rPr>
+          <w:rFonts w:ascii="Times New Roman" w:hAnsi="Times New Roman" w:cs="Times New Roman"/>
+        </w:rPr>
+      </w:pPr>
+      <w:r>
+        <w:rPr>
+          <w:rFonts w:ascii="Times New Roman" w:hAnsi="Times New Roman" w:cs="Times New Roman"/>
+        </w:rPr>
+        <w:t>I generated the service stub of the service to be used by the frontend component to send and receive requests from the backend. Using wsdl2java along with maven-antrun-plugin, I generated the Java classes from the existing WSDL document. If the dependencies and the plug-ins are set correctly, running a maven build alone is enough to accomplish this task.</w:t>
+      </w:r>
+    </w:p>
+    <w:p>
+      <w:pPr>
+        <w:rPr>
+          <w:rFonts w:ascii="Times New Roman" w:hAnsi="Times New Roman" w:cs="Times New Roman"/>
+        </w:rPr>
+      </w:pPr>
+    </w:p>
+    <w:p>
+      <w:pPr>
+        <w:rPr>
+          <w:rFonts w:ascii="Times New Roman" w:hAnsi="Times New Roman" w:cs="Times New Roman"/>
+        </w:rPr>
+      </w:pPr>
+      <w:r>
+        <w:rPr>
+          <w:rFonts w:ascii="Times New Roman" w:hAnsi="Times New Roman" w:cs="Times New Roman"/>
+        </w:rPr>
         <w:t>Dunith implemented the frontend UI component using the backend service and the service stub I generated. After completing the frontend work, the dashboard could hold widgets generated from the IgViz library we created. (</w:t>
       </w:r>
       <w:r>
         <w:rPr>
+          <w:rFonts w:ascii="Times New Roman" w:hAnsi="Times New Roman" w:cs="Times New Roman"/>
           <w:i/>
           <w:iCs/>
         </w:rPr>
         <w:t>see</w:t>
       </w:r>
       <w:r>
+        <w:rPr>
+          <w:rFonts w:ascii="Times New Roman" w:hAnsi="Times New Roman" w:cs="Times New Roman"/>
+        </w:rPr>
         <w:t xml:space="preserve"> section 2.2.1)</w:t>
       </w:r>
     </w:p>
@@ -36289,6 +36291,482 @@
     </w:p>
     <w:p>
       <w:pPr>
+        <w:pStyle w:val="Heading3"/>
+        <w:numPr>
+          <w:ilvl w:val="2"/>
+          <w:numId w:val="18"/>
+        </w:numPr>
+        <w:ind w:left="720" w:hanging="720"/>
+        <w:jc w:val="both"/>
+        <w:rPr>
+          <w:rFonts w:cs="Times New Roman"/>
+          <w:sz w:val="24"/>
+          <w:szCs w:val="24"/>
+        </w:rPr>
+      </w:pPr>
+      <w:bookmarkStart w:id="97" w:name="_Toc417320153"/>
+      <w:r>
+        <w:rPr>
+          <w:rFonts w:cs="Times New Roman"/>
+          <w:sz w:val="24"/>
+          <w:szCs w:val="24"/>
+        </w:rPr>
+        <w:lastRenderedPageBreak/>
+        <w:t>Back to the IgViz</w:t>
+      </w:r>
+    </w:p>
+    <w:p>
+      <w:pPr>
+        <w:widowControl/>
+        <w:suppressAutoHyphens w:val="0"/>
+        <w:overflowPunct/>
+        <w:rPr>
+          <w:rFonts w:cs="Times New Roman"/>
+        </w:rPr>
+      </w:pPr>
+    </w:p>
+    <w:p>
+      <w:pPr>
+        <w:widowControl/>
+        <w:suppressAutoHyphens w:val="0"/>
+        <w:overflowPunct/>
+        <w:spacing w:line="360" w:lineRule="auto"/>
+        <w:jc w:val="both"/>
+        <w:rPr>
+          <w:rFonts w:ascii="Times New Roman" w:hAnsi="Times New Roman" w:cs="Times New Roman"/>
+        </w:rPr>
+      </w:pPr>
+      <w:r>
+        <w:rPr>
+          <w:rFonts w:ascii="Times New Roman" w:hAnsi="Times New Roman" w:cs="Times New Roman"/>
+        </w:rPr>
+        <w:t>Last few days of my internship was dedicated back to the IgViz library. By this time, the library had been improved by Tharindu, using Vega, a declarative format for creating, saving and sharing visualization designs. Most of the chart types we initially designed had better styling and functionalities.</w:t>
+      </w:r>
+    </w:p>
+    <w:p>
+      <w:pPr>
+        <w:widowControl/>
+        <w:suppressAutoHyphens w:val="0"/>
+        <w:overflowPunct/>
+        <w:spacing w:line="360" w:lineRule="auto"/>
+        <w:jc w:val="both"/>
+        <w:rPr>
+          <w:rFonts w:ascii="Times New Roman" w:hAnsi="Times New Roman" w:cs="Times New Roman"/>
+        </w:rPr>
+      </w:pPr>
+    </w:p>
+    <w:p>
+      <w:pPr>
+        <w:widowControl/>
+        <w:suppressAutoHyphens w:val="0"/>
+        <w:overflowPunct/>
+        <w:spacing w:line="360" w:lineRule="auto"/>
+        <w:jc w:val="both"/>
+        <w:rPr>
+          <w:rFonts w:ascii="Times New Roman" w:hAnsi="Times New Roman" w:cs="Times New Roman"/>
+        </w:rPr>
+      </w:pPr>
+      <w:r>
+        <w:rPr>
+          <w:rFonts w:ascii="Times New Roman" w:hAnsi="Times New Roman" w:cs="Times New Roman"/>
+        </w:rPr>
+        <w:t xml:space="preserve">One of the key challenges that Tharindu had been facing was the large code base which is difficult to maintain. Therefore I and Tharindu decided to </w:t>
+      </w:r>
+      <w:r>
+        <w:rPr>
+          <w:rFonts w:ascii="Times New Roman" w:hAnsi="Times New Roman" w:cs="Times New Roman"/>
+          <w:i/>
+          <w:iCs/>
+        </w:rPr>
+        <w:t>refactor</w:t>
+      </w:r>
+      <w:r>
+        <w:rPr>
+          <w:rFonts w:ascii="Times New Roman" w:hAnsi="Times New Roman" w:cs="Times New Roman"/>
+        </w:rPr>
+        <w:t xml:space="preserve"> the code. </w:t>
+      </w:r>
+      <w:r>
+        <w:rPr>
+          <w:rFonts w:ascii="Times New Roman" w:hAnsi="Times New Roman" w:cs="Times New Roman"/>
+        </w:rPr>
+        <w:t xml:space="preserve">Tharindu started splitting the code into several smaller JS files while I started on </w:t>
+      </w:r>
+      <w:r>
+        <w:rPr>
+          <w:rFonts w:ascii="Times New Roman" w:hAnsi="Times New Roman" w:cs="Times New Roman"/>
+          <w:i/>
+          <w:iCs/>
+        </w:rPr>
+        <w:t>GruntJS</w:t>
+      </w:r>
+      <w:r>
+        <w:rPr>
+          <w:rFonts w:ascii="Times New Roman" w:hAnsi="Times New Roman" w:cs="Times New Roman"/>
+        </w:rPr>
+        <w:t xml:space="preserve">, a </w:t>
+      </w:r>
+      <w:r>
+        <w:rPr>
+          <w:rFonts w:ascii="Times New Roman" w:hAnsi="Times New Roman" w:cs="Times New Roman"/>
+          <w:i/>
+          <w:iCs/>
+        </w:rPr>
+        <w:t>task runner</w:t>
+      </w:r>
+      <w:r>
+        <w:rPr>
+          <w:rFonts w:ascii="Times New Roman" w:hAnsi="Times New Roman" w:cs="Times New Roman"/>
+        </w:rPr>
+        <w:t xml:space="preserve"> for JavaScript.</w:t>
+      </w:r>
+    </w:p>
+    <w:p>
+      <w:pPr>
+        <w:widowControl/>
+        <w:suppressAutoHyphens w:val="0"/>
+        <w:overflowPunct/>
+        <w:spacing w:line="360" w:lineRule="auto"/>
+        <w:jc w:val="both"/>
+        <w:rPr>
+          <w:rFonts w:ascii="Times New Roman" w:hAnsi="Times New Roman" w:cs="Times New Roman"/>
+        </w:rPr>
+      </w:pPr>
+    </w:p>
+    <w:p>
+      <w:pPr>
+        <w:pStyle w:val="Heading4"/>
+        <w:numPr>
+          <w:ilvl w:val="3"/>
+          <w:numId w:val="40"/>
+        </w:numPr>
+        <w:spacing w:line="360" w:lineRule="auto"/>
+        <w:ind w:left="810" w:hanging="810"/>
+        <w:rPr>
+          <w:rFonts w:cs="Times New Roman"/>
+        </w:rPr>
+      </w:pPr>
+      <w:r>
+        <w:rPr>
+          <w:rFonts w:cs="Times New Roman"/>
+        </w:rPr>
+        <w:t xml:space="preserve"> </w:t>
+      </w:r>
+      <w:r>
+        <w:rPr>
+          <w:rFonts w:cs="Times New Roman"/>
+        </w:rPr>
+        <w:t>Repetitive task automation with GruntJS</w:t>
+      </w:r>
+    </w:p>
+    <w:p>
+      <w:pPr>
+        <w:spacing w:line="360" w:lineRule="auto"/>
+      </w:pPr>
+    </w:p>
+    <w:p>
+      <w:pPr>
+        <w:spacing w:line="360" w:lineRule="auto"/>
+      </w:pPr>
+      <w:r>
+        <w:t>The</w:t>
+      </w:r>
+      <w:r>
+        <w:t xml:space="preserve"> main</w:t>
+      </w:r>
+      <w:r>
+        <w:t xml:space="preserve"> reason for using GruntJS in this project is to provide extensibility. When we split the code into several smaller JS files, we will have to include the references of each of them in our HTML page which is a very inefficient task. Therefore we have to </w:t>
+      </w:r>
+      <w:r>
+        <w:rPr>
+          <w:i/>
+          <w:iCs/>
+        </w:rPr>
+        <w:t>concatenate</w:t>
+      </w:r>
+      <w:r>
+        <w:t xml:space="preserve"> the code into a single JS file before distribution. It is possible to do this for one time, without a task runner. But then again, extensibility is lost. </w:t>
+      </w:r>
+    </w:p>
+    <w:p>
+      <w:pPr>
+        <w:spacing w:line="360" w:lineRule="auto"/>
+      </w:pPr>
+    </w:p>
+    <w:p>
+      <w:pPr>
+        <w:spacing w:line="360" w:lineRule="auto"/>
+      </w:pPr>
+      <w:r>
+        <w:t xml:space="preserve">Another reason is for </w:t>
+      </w:r>
+      <w:r>
+        <w:rPr>
+          <w:i/>
+          <w:iCs/>
+        </w:rPr>
+        <w:t>minifying</w:t>
+      </w:r>
+      <w:r>
+        <w:t xml:space="preserve">. </w:t>
+      </w:r>
+      <w:r>
+        <w:t>Minifying a .js file can reduce its size nearly by a factor of 2 or 3 or even more, which can result in faster loading speeds, when used in an HTML design. Although we have implemented only these two automations, it is easy to automate many other features easily, as the basic ground work is already done by us.</w:t>
+      </w:r>
+    </w:p>
+    <w:p>
+      <w:pPr>
+        <w:spacing w:line="360" w:lineRule="auto"/>
+      </w:pPr>
+    </w:p>
+    <w:p>
+      <w:pPr>
+        <w:spacing w:line="360" w:lineRule="auto"/>
+        <w:rPr>
+          <w:b/>
+          <w:bCs/>
+        </w:rPr>
+      </w:pPr>
+      <w:r>
+        <w:rPr>
+          <w:b/>
+          <w:bCs/>
+        </w:rPr>
+        <w:t xml:space="preserve">The Procedure </w:t>
+      </w:r>
+    </w:p>
+    <w:p>
+      <w:pPr>
+        <w:widowControl/>
+        <w:suppressAutoHyphens w:val="0"/>
+        <w:overflowPunct/>
+        <w:spacing w:line="360" w:lineRule="auto"/>
+        <w:jc w:val="both"/>
+        <w:rPr>
+          <w:rFonts w:ascii="Times New Roman" w:hAnsi="Times New Roman" w:cs="Times New Roman"/>
+        </w:rPr>
+      </w:pPr>
+      <w:r>
+        <w:rPr>
+          <w:rFonts w:ascii="Times New Roman" w:hAnsi="Times New Roman" w:cs="Times New Roman"/>
+        </w:rPr>
+        <w:t>Grunt and Grunt plugins are installed and managed via npm, the Node.js package manager</w:t>
+      </w:r>
+      <w:r>
+        <w:rPr>
+          <w:rFonts w:ascii="Times New Roman" w:hAnsi="Times New Roman" w:cs="Times New Roman"/>
+        </w:rPr>
+        <w:t xml:space="preserve">. Therefore first I installed npm. Then I installed the Grunt-Comman-Line-Interface using npm. Then I configured the source folder with a </w:t>
+      </w:r>
+      <w:r>
+        <w:rPr>
+          <w:rFonts w:ascii="Times New Roman" w:hAnsi="Times New Roman" w:cs="Times New Roman"/>
+          <w:i/>
+          <w:iCs/>
+        </w:rPr>
+        <w:t>package.json</w:t>
+      </w:r>
+      <w:r>
+        <w:rPr>
+          <w:rFonts w:ascii="Times New Roman" w:hAnsi="Times New Roman" w:cs="Times New Roman"/>
+        </w:rPr>
+        <w:t xml:space="preserve"> file.</w:t>
+      </w:r>
+      <w:r>
+        <w:t xml:space="preserve"> </w:t>
+      </w:r>
+      <w:r>
+        <w:rPr>
+          <w:rFonts w:ascii="Times New Roman" w:hAnsi="Times New Roman" w:cs="Times New Roman"/>
+        </w:rPr>
+        <w:t>This file is used by npm to store metadata for projects published as npm modules.</w:t>
+      </w:r>
+      <w:r>
+        <w:rPr>
+          <w:rFonts w:ascii="Times New Roman" w:hAnsi="Times New Roman" w:cs="Times New Roman"/>
+        </w:rPr>
+        <w:t xml:space="preserve"> </w:t>
+      </w:r>
+    </w:p>
+    <w:p>
+      <w:pPr>
+        <w:widowControl/>
+        <w:suppressAutoHyphens w:val="0"/>
+        <w:overflowPunct/>
+        <w:spacing w:line="360" w:lineRule="auto"/>
+        <w:jc w:val="both"/>
+        <w:rPr>
+          <w:rFonts w:ascii="Times New Roman" w:hAnsi="Times New Roman" w:cs="Times New Roman"/>
+        </w:rPr>
+      </w:pPr>
+    </w:p>
+    <w:p>
+      <w:pPr>
+        <w:widowControl/>
+        <w:suppressAutoHyphens w:val="0"/>
+        <w:overflowPunct/>
+        <w:spacing w:line="360" w:lineRule="auto"/>
+        <w:jc w:val="both"/>
+        <w:rPr>
+          <w:rFonts w:ascii="Times New Roman" w:hAnsi="Times New Roman" w:cs="Times New Roman"/>
+        </w:rPr>
+      </w:pPr>
+      <w:r>
+        <w:rPr>
+          <w:rFonts w:ascii="Times New Roman" w:hAnsi="Times New Roman" w:cs="Times New Roman"/>
+        </w:rPr>
+        <w:t xml:space="preserve">After laying the foundation as mentioned above, I started writing the </w:t>
+      </w:r>
+      <w:r>
+        <w:rPr>
+          <w:rFonts w:ascii="Times New Roman" w:hAnsi="Times New Roman" w:cs="Times New Roman"/>
+          <w:i/>
+          <w:iCs/>
+        </w:rPr>
+        <w:t>GruntFile.js</w:t>
+      </w:r>
+      <w:r>
+        <w:rPr>
+          <w:rFonts w:ascii="Times New Roman" w:hAnsi="Times New Roman" w:cs="Times New Roman"/>
+        </w:rPr>
+        <w:t xml:space="preserve"> file.  This file </w:t>
+      </w:r>
+      <w:r>
+        <w:rPr>
+          <w:rFonts w:ascii="Times New Roman" w:hAnsi="Times New Roman" w:cs="Times New Roman"/>
+        </w:rPr>
+        <w:t xml:space="preserve">is used to configure </w:t>
+      </w:r>
+      <w:r>
+        <w:rPr>
+          <w:rFonts w:ascii="Times New Roman" w:hAnsi="Times New Roman" w:cs="Times New Roman"/>
+        </w:rPr>
+        <w:t>and</w:t>
+      </w:r>
+      <w:r>
+        <w:rPr>
+          <w:rFonts w:ascii="Times New Roman" w:hAnsi="Times New Roman" w:cs="Times New Roman"/>
+        </w:rPr>
+        <w:t xml:space="preserve"> define tasks and load Grunt plug</w:t>
+      </w:r>
+      <w:r>
+        <w:rPr>
+          <w:rFonts w:ascii="Times New Roman" w:hAnsi="Times New Roman" w:cs="Times New Roman"/>
+        </w:rPr>
+        <w:t>-</w:t>
+      </w:r>
+      <w:r>
+        <w:rPr>
+          <w:rFonts w:ascii="Times New Roman" w:hAnsi="Times New Roman" w:cs="Times New Roman"/>
+        </w:rPr>
+        <w:t>ins</w:t>
+      </w:r>
+      <w:r>
+        <w:rPr>
+          <w:rFonts w:ascii="Times New Roman" w:hAnsi="Times New Roman" w:cs="Times New Roman"/>
+        </w:rPr>
+        <w:t xml:space="preserve">. </w:t>
+      </w:r>
+      <w:r>
+        <w:rPr>
+          <w:rFonts w:ascii="Times New Roman" w:hAnsi="Times New Roman" w:cs="Times New Roman"/>
+        </w:rPr>
+        <w:t>For this project, I wrote codes for concatenating</w:t>
+      </w:r>
+      <w:r>
+        <w:rPr>
+          <w:rFonts w:ascii="Times New Roman" w:hAnsi="Times New Roman" w:cs="Times New Roman"/>
+        </w:rPr>
+        <w:t xml:space="preserve"> several files into one</w:t>
+      </w:r>
+      <w:r>
+        <w:rPr>
+          <w:rFonts w:ascii="Times New Roman" w:hAnsi="Times New Roman" w:cs="Times New Roman"/>
+        </w:rPr>
+        <w:t xml:space="preserve"> and </w:t>
+      </w:r>
+      <w:r>
+        <w:rPr>
+          <w:rFonts w:ascii="Times New Roman" w:hAnsi="Times New Roman" w:cs="Times New Roman"/>
+          <w:i/>
+          <w:iCs/>
+        </w:rPr>
+        <w:t>uglifying</w:t>
+      </w:r>
+      <w:r>
+        <w:rPr>
+          <w:rFonts w:ascii="Times New Roman" w:hAnsi="Times New Roman" w:cs="Times New Roman"/>
+          <w:i/>
+          <w:iCs/>
+        </w:rPr>
+        <w:t xml:space="preserve"> </w:t>
+      </w:r>
+      <w:r>
+        <w:rPr>
+          <w:rFonts w:ascii="Times New Roman" w:hAnsi="Times New Roman" w:cs="Times New Roman"/>
+          <w:i/>
+          <w:iCs/>
+        </w:rPr>
+        <w:t xml:space="preserve">the </w:t>
+      </w:r>
+      <w:r>
+        <w:rPr>
+          <w:rFonts w:ascii="Times New Roman" w:hAnsi="Times New Roman" w:cs="Times New Roman"/>
+        </w:rPr>
+        <w:t>big file created</w:t>
+      </w:r>
+      <w:r>
+        <w:rPr>
+          <w:rFonts w:ascii="Times New Roman" w:hAnsi="Times New Roman" w:cs="Times New Roman"/>
+        </w:rPr>
+        <w:t xml:space="preserve">. </w:t>
+      </w:r>
+      <w:r>
+        <w:rPr>
+          <w:rFonts w:ascii="Times New Roman" w:hAnsi="Times New Roman" w:cs="Times New Roman"/>
+        </w:rPr>
+        <w:t xml:space="preserve">I automated both these tasks in the same GruntFile.js file. </w:t>
+      </w:r>
+    </w:p>
+    <w:p>
+      <w:pPr>
+        <w:widowControl/>
+        <w:suppressAutoHyphens w:val="0"/>
+        <w:overflowPunct/>
+        <w:spacing w:line="360" w:lineRule="auto"/>
+        <w:jc w:val="both"/>
+        <w:rPr>
+          <w:rFonts w:ascii="Times New Roman" w:hAnsi="Times New Roman" w:cs="Times New Roman"/>
+        </w:rPr>
+      </w:pPr>
+    </w:p>
+    <w:p>
+      <w:pPr>
+        <w:widowControl/>
+        <w:suppressAutoHyphens w:val="0"/>
+        <w:overflowPunct/>
+        <w:spacing w:line="360" w:lineRule="auto"/>
+        <w:jc w:val="both"/>
+        <w:rPr>
+          <w:rFonts w:ascii="Times New Roman" w:hAnsi="Times New Roman" w:cs="Times New Roman"/>
+        </w:rPr>
+      </w:pPr>
+      <w:r>
+        <w:rPr>
+          <w:rFonts w:ascii="Times New Roman" w:hAnsi="Times New Roman" w:cs="Times New Roman"/>
+        </w:rPr>
+        <w:lastRenderedPageBreak/>
+        <w:t>With this project, I marked the closure of my Internship at WSO2.</w:t>
+      </w:r>
+      <w:r>
+        <w:rPr>
+          <w:rFonts w:ascii="Times New Roman" w:hAnsi="Times New Roman" w:cs="Times New Roman"/>
+        </w:rPr>
+        <w:br w:type="page"/>
+      </w:r>
+    </w:p>
+    <w:p>
+      <w:pPr>
         <w:widowControl/>
         <w:suppressAutoHyphens w:val="0"/>
         <w:overflowPunct/>
@@ -36301,7 +36779,6 @@
           <w:szCs w:val="25"/>
         </w:rPr>
       </w:pPr>
-      <w:bookmarkStart w:id="97" w:name="_Toc417320153"/>
       <w:r>
         <w:rPr>
           <w:rFonts w:cs="Times New Roman"/>
@@ -37025,6 +37502,18 @@
           <w:rFonts w:ascii="Times New Roman" w:hAnsi="Times New Roman" w:cs="Times New Roman"/>
         </w:rPr>
         <w:t>remote debugging</w:t>
+      </w:r>
+      <w:r>
+        <w:rPr>
+          <w:rFonts w:ascii="Times New Roman" w:hAnsi="Times New Roman" w:cs="Times New Roman"/>
+        </w:rPr>
+        <w:t>,refactor,Vega</w:t>
+      </w:r>
+      <w:r>
+        <w:rPr>
+          <w:rFonts w:ascii="Times New Roman" w:hAnsi="Times New Roman" w:cs="Times New Roman"/>
+        </w:rPr>
+        <w:t>,GruntJs, Task Runner, concatenate, Uglify,minify.</w:t>
       </w:r>
     </w:p>
     <w:p>
@@ -43575,7 +44064,7 @@
 </file>
 
 <file path=customXml/itemProps1.xml><?xml version="1.0" encoding="utf-8"?>
-<ds:datastoreItem xmlns:ds="http://schemas.openxmlformats.org/officeDocument/2006/customXml" ds:itemID="{96D71C1D-44BD-4919-8512-6931A20FA042}">
+<ds:datastoreItem xmlns:ds="http://schemas.openxmlformats.org/officeDocument/2006/customXml" ds:itemID="{3CE8046A-9B6B-4609-98A7-3016FDFE37A6}">
   <ds:schemaRefs>
     <ds:schemaRef ds:uri="http://schemas.openxmlformats.org/officeDocument/2006/bibliography"/>
   </ds:schemaRefs>

</xml_diff>

<commit_message>
tech terms defined in annex
</commit_message>
<xml_diff>
--- a/Reformat2.docx
+++ b/Reformat2.docx
@@ -560,7 +560,23 @@
                 <w:rFonts w:ascii="Times New Roman" w:hAnsi="Times New Roman" w:cs="Times New Roman"/>
                 <w:noProof/>
               </w:rPr>
-              <w:t>Introduction to the training establishment</w:t>
+              <w:t xml:space="preserve">Introduction to the training </w:t>
+            </w:r>
+            <w:r>
+              <w:rPr>
+                <w:rStyle w:val="Hyperlink"/>
+                <w:rFonts w:ascii="Times New Roman" w:hAnsi="Times New Roman" w:cs="Times New Roman"/>
+                <w:noProof/>
+              </w:rPr>
+              <w:t>e</w:t>
+            </w:r>
+            <w:r>
+              <w:rPr>
+                <w:rStyle w:val="Hyperlink"/>
+                <w:rFonts w:ascii="Times New Roman" w:hAnsi="Times New Roman" w:cs="Times New Roman"/>
+                <w:noProof/>
+              </w:rPr>
+              <w:t>stablishment</w:t>
             </w:r>
             <w:r>
               <w:rPr>
@@ -11456,10 +11472,20 @@
         <w:t>raining Experience</w:t>
       </w:r>
       <w:bookmarkEnd w:id="24"/>
-      <w:r>
-        <w:rPr>
-          <w:rFonts w:cs="Times New Roman"/>
-        </w:rPr>
+    </w:p>
+    <w:p>
+      <w:pPr>
+        <w:pStyle w:val="NoSpacing"/>
+      </w:pPr>
+    </w:p>
+    <w:p>
+      <w:pPr>
+        <w:pStyle w:val="NoSpacing"/>
+        <w:rPr>
+          <w:szCs w:val="23"/>
+        </w:rPr>
+      </w:pPr>
+      <w:r>
         <w:br w:type="page"/>
       </w:r>
     </w:p>
@@ -14222,7 +14248,7 @@
           <v:shape id="_x0000_i1025" type="#_x0000_t75" style="width:457.15pt;height:432.7pt" o:ole="">
             <v:imagedata r:id="rId75" o:title=""/>
           </v:shape>
-          <o:OLEObject Type="Embed" ProgID="Excel.Sheet.12" ShapeID="_x0000_i1025" DrawAspect="Content" ObjectID="_1491103684" r:id="rId76"/>
+          <o:OLEObject Type="Embed" ProgID="Excel.Sheet.12" ShapeID="_x0000_i1025" DrawAspect="Content" ObjectID="_1491108188" r:id="rId76"/>
         </w:object>
       </w:r>
     </w:p>
@@ -36746,23 +36772,597 @@
         <w:suppressAutoHyphens w:val="0"/>
         <w:overflowPunct/>
         <w:spacing w:line="360" w:lineRule="auto"/>
+        <w:jc w:val="center"/>
+        <w:rPr>
+          <w:rFonts w:ascii="Times New Roman" w:hAnsi="Times New Roman" w:cs="Times New Roman"/>
+        </w:rPr>
+      </w:pPr>
+      <w:r>
+        <w:rPr>
+          <w:rFonts w:ascii="Times New Roman" w:hAnsi="Times New Roman" w:cs="Times New Roman"/>
+          <w:noProof/>
+          <w:lang w:eastAsia="en-US" w:bidi="si-LK"/>
+        </w:rPr>
+        <w:lastRenderedPageBreak/>
+        <w:drawing>
+          <wp:inline distT="0" distB="0" distL="0" distR="0">
+            <wp:extent cx="4207893" cy="2601496"/>
+            <wp:effectExtent l="19050" t="0" r="2157" b="0"/>
+            <wp:docPr id="72" name="Picture 72"/>
+            <wp:cNvGraphicFramePr>
+              <a:graphicFrameLocks xmlns:a="http://schemas.openxmlformats.org/drawingml/2006/main" noChangeAspect="1"/>
+            </wp:cNvGraphicFramePr>
+            <a:graphic xmlns:a="http://schemas.openxmlformats.org/drawingml/2006/main">
+              <a:graphicData uri="http://schemas.openxmlformats.org/drawingml/2006/picture">
+                <pic:pic xmlns:pic="http://schemas.openxmlformats.org/drawingml/2006/picture">
+                  <pic:nvPicPr>
+                    <pic:cNvPr id="0" name="Picture 72"/>
+                    <pic:cNvPicPr>
+                      <a:picLocks noChangeAspect="1" noChangeArrowheads="1"/>
+                    </pic:cNvPicPr>
+                  </pic:nvPicPr>
+                  <pic:blipFill>
+                    <a:blip r:embed="rId139"/>
+                    <a:srcRect/>
+                    <a:stretch>
+                      <a:fillRect/>
+                    </a:stretch>
+                  </pic:blipFill>
+                  <pic:spPr bwMode="auto">
+                    <a:xfrm>
+                      <a:off x="0" y="0"/>
+                      <a:ext cx="4210989" cy="2603410"/>
+                    </a:xfrm>
+                    <a:prstGeom prst="rect">
+                      <a:avLst/>
+                    </a:prstGeom>
+                    <a:noFill/>
+                    <a:ln w="9525">
+                      <a:noFill/>
+                      <a:miter lim="800000"/>
+                      <a:headEnd/>
+                      <a:tailEnd/>
+                    </a:ln>
+                  </pic:spPr>
+                </pic:pic>
+              </a:graphicData>
+            </a:graphic>
+          </wp:inline>
+        </w:drawing>
+      </w:r>
+    </w:p>
+    <w:p>
+      <w:pPr>
+        <w:widowControl/>
+        <w:suppressAutoHyphens w:val="0"/>
+        <w:overflowPunct/>
+        <w:spacing w:line="360" w:lineRule="auto"/>
+        <w:jc w:val="center"/>
+        <w:rPr>
+          <w:rFonts w:ascii="Times New Roman" w:hAnsi="Times New Roman" w:cs="Times New Roman"/>
+          <w:sz w:val="18"/>
+          <w:szCs w:val="18"/>
+        </w:rPr>
+      </w:pPr>
+      <w:r>
+        <w:rPr>
+          <w:rFonts w:ascii="Times New Roman" w:hAnsi="Times New Roman" w:cs="Times New Roman"/>
+          <w:noProof/>
+          <w:sz w:val="18"/>
+          <w:szCs w:val="18"/>
+          <w:lang w:eastAsia="en-US" w:bidi="si-LK"/>
+        </w:rPr>
+        <w:pict>
+          <v:shape id="_x0000_s1152" type="#_x0000_t202" style="position:absolute;left:0;text-align:left;margin-left:-5.2pt;margin-top:1.3pt;width:480.9pt;height:16.8pt;z-index:251872256" wrapcoords="-49 0 -49 20400 21600 20400 21600 0 -49 0" stroked="f">
+            <v:textbox style="mso-next-textbox:#_x0000_s1152" inset="0,0,0,0">
+              <w:txbxContent>
+                <w:p>
+                  <w:pPr>
+                    <w:pStyle w:val="Heading5"/>
+                    <w:jc w:val="center"/>
+                    <w:rPr>
+                      <w:noProof/>
+                      <w:sz w:val="24"/>
+                      <w:szCs w:val="24"/>
+                    </w:rPr>
+                  </w:pPr>
+                  <w:r>
+                    <w:t xml:space="preserve">Figure 2.67 – </w:t>
+                  </w:r>
+                  <w:r>
+                    <w:t>Code snippet for concatenating several .js file into the igviz.js file</w:t>
+                  </w:r>
+                </w:p>
+                <w:p>
+                  <w:pPr>
+                    <w:pStyle w:val="Heading5"/>
+                    <w:jc w:val="center"/>
+                    <w:rPr>
+                      <w:noProof/>
+                      <w:sz w:val="24"/>
+                      <w:szCs w:val="24"/>
+                    </w:rPr>
+                  </w:pPr>
+                </w:p>
+                <w:p>
+                  <w:pPr>
+                    <w:jc w:val="center"/>
+                  </w:pPr>
+                </w:p>
+              </w:txbxContent>
+            </v:textbox>
+            <w10:wrap type="tight"/>
+          </v:shape>
+        </w:pict>
+      </w:r>
+    </w:p>
+    <w:p>
+      <w:pPr>
+        <w:widowControl/>
+        <w:suppressAutoHyphens w:val="0"/>
+        <w:overflowPunct/>
+        <w:spacing w:line="360" w:lineRule="auto"/>
+        <w:jc w:val="center"/>
+        <w:rPr>
+          <w:rFonts w:ascii="Times New Roman" w:hAnsi="Times New Roman" w:cs="Times New Roman"/>
+        </w:rPr>
+      </w:pPr>
+      <w:r>
+        <w:rPr>
+          <w:rFonts w:ascii="Times New Roman" w:hAnsi="Times New Roman" w:cs="Times New Roman"/>
+          <w:noProof/>
+          <w:sz w:val="18"/>
+          <w:szCs w:val="18"/>
+          <w:lang w:eastAsia="en-US" w:bidi="si-LK"/>
+        </w:rPr>
+        <w:pict>
+          <v:shape id="_x0000_s1153" type="#_x0000_t202" style="position:absolute;left:0;text-align:left;margin-left:-14.25pt;margin-top:132.4pt;width:480.9pt;height:16.8pt;z-index:251873280" wrapcoords="-49 0 -49 20400 21600 20400 21600 0 -49 0" stroked="f">
+            <v:textbox style="mso-next-textbox:#_x0000_s1153" inset="0,0,0,0">
+              <w:txbxContent>
+                <w:p>
+                  <w:pPr>
+                    <w:pStyle w:val="Heading5"/>
+                    <w:jc w:val="center"/>
+                    <w:rPr>
+                      <w:noProof/>
+                      <w:sz w:val="24"/>
+                      <w:szCs w:val="24"/>
+                    </w:rPr>
+                  </w:pPr>
+                  <w:r>
+                    <w:t xml:space="preserve">    Figure 2.68 – Code snippet for uglifying the igviz .js file into the igviz.min.js file</w:t>
+                  </w:r>
+                </w:p>
+                <w:p>
+                  <w:pPr>
+                    <w:pStyle w:val="Heading5"/>
+                    <w:jc w:val="center"/>
+                    <w:rPr>
+                      <w:noProof/>
+                      <w:sz w:val="24"/>
+                      <w:szCs w:val="24"/>
+                    </w:rPr>
+                  </w:pPr>
+                </w:p>
+                <w:p>
+                  <w:pPr>
+                    <w:jc w:val="center"/>
+                  </w:pPr>
+                </w:p>
+              </w:txbxContent>
+            </v:textbox>
+            <w10:wrap type="tight"/>
+          </v:shape>
+        </w:pict>
+      </w:r>
+      <w:r>
+        <w:rPr>
+          <w:rFonts w:ascii="Times New Roman" w:hAnsi="Times New Roman" w:cs="Times New Roman"/>
+          <w:noProof/>
+          <w:lang w:eastAsia="en-US" w:bidi="si-LK"/>
+        </w:rPr>
+        <w:drawing>
+          <wp:inline distT="0" distB="0" distL="0" distR="0">
+            <wp:extent cx="3250361" cy="1557047"/>
+            <wp:effectExtent l="19050" t="0" r="7189" b="0"/>
+            <wp:docPr id="75" name="Picture 75"/>
+            <wp:cNvGraphicFramePr>
+              <a:graphicFrameLocks xmlns:a="http://schemas.openxmlformats.org/drawingml/2006/main" noChangeAspect="1"/>
+            </wp:cNvGraphicFramePr>
+            <a:graphic xmlns:a="http://schemas.openxmlformats.org/drawingml/2006/main">
+              <a:graphicData uri="http://schemas.openxmlformats.org/drawingml/2006/picture">
+                <pic:pic xmlns:pic="http://schemas.openxmlformats.org/drawingml/2006/picture">
+                  <pic:nvPicPr>
+                    <pic:cNvPr id="0" name="Picture 75"/>
+                    <pic:cNvPicPr>
+                      <a:picLocks noChangeAspect="1" noChangeArrowheads="1"/>
+                    </pic:cNvPicPr>
+                  </pic:nvPicPr>
+                  <pic:blipFill>
+                    <a:blip r:embed="rId140"/>
+                    <a:srcRect/>
+                    <a:stretch>
+                      <a:fillRect/>
+                    </a:stretch>
+                  </pic:blipFill>
+                  <pic:spPr bwMode="auto">
+                    <a:xfrm>
+                      <a:off x="0" y="0"/>
+                      <a:ext cx="3250955" cy="1557332"/>
+                    </a:xfrm>
+                    <a:prstGeom prst="rect">
+                      <a:avLst/>
+                    </a:prstGeom>
+                    <a:noFill/>
+                    <a:ln w="9525">
+                      <a:noFill/>
+                      <a:miter lim="800000"/>
+                      <a:headEnd/>
+                      <a:tailEnd/>
+                    </a:ln>
+                  </pic:spPr>
+                </pic:pic>
+              </a:graphicData>
+            </a:graphic>
+          </wp:inline>
+        </w:drawing>
+      </w:r>
+    </w:p>
+    <w:p>
+      <w:pPr>
+        <w:widowControl/>
+        <w:suppressAutoHyphens w:val="0"/>
+        <w:overflowPunct/>
+        <w:spacing w:line="360" w:lineRule="auto"/>
         <w:jc w:val="both"/>
         <w:rPr>
           <w:rFonts w:ascii="Times New Roman" w:hAnsi="Times New Roman" w:cs="Times New Roman"/>
-        </w:rPr>
-      </w:pPr>
-      <w:r>
-        <w:rPr>
-          <w:rFonts w:ascii="Times New Roman" w:hAnsi="Times New Roman" w:cs="Times New Roman"/>
+          <w:sz w:val="18"/>
+          <w:szCs w:val="18"/>
+        </w:rPr>
+      </w:pPr>
+    </w:p>
+    <w:p>
+      <w:pPr>
+        <w:widowControl/>
+        <w:suppressAutoHyphens w:val="0"/>
+        <w:overflowPunct/>
+        <w:spacing w:line="360" w:lineRule="auto"/>
+        <w:jc w:val="center"/>
+        <w:rPr>
+          <w:rFonts w:ascii="Times New Roman" w:hAnsi="Times New Roman" w:cs="Times New Roman"/>
+        </w:rPr>
+      </w:pPr>
+      <w:r>
+        <w:rPr>
+          <w:rFonts w:ascii="Times New Roman" w:hAnsi="Times New Roman" w:cs="Times New Roman"/>
+          <w:noProof/>
+          <w:lang w:eastAsia="en-US" w:bidi="si-LK"/>
+        </w:rPr>
+        <w:pict>
+          <v:shape id="_x0000_s1154" type="#_x0000_t202" style="position:absolute;left:0;text-align:left;margin-left:-5.2pt;margin-top:136.1pt;width:480.9pt;height:16.8pt;z-index:251874304" wrapcoords="-49 0 -49 20400 21600 20400 21600 0 -49 0" stroked="f">
+            <v:textbox style="mso-next-textbox:#_x0000_s1154" inset="0,0,0,0">
+              <w:txbxContent>
+                <w:p>
+                  <w:pPr>
+                    <w:pStyle w:val="Heading5"/>
+                    <w:jc w:val="center"/>
+                    <w:rPr>
+                      <w:noProof/>
+                      <w:sz w:val="24"/>
+                      <w:szCs w:val="24"/>
+                    </w:rPr>
+                  </w:pPr>
+                  <w:r>
+                    <w:t xml:space="preserve">    Figure 2.69 – Skeleton of the GruntFile.js file</w:t>
+                  </w:r>
+                </w:p>
+                <w:p>
+                  <w:pPr>
+                    <w:pStyle w:val="Heading5"/>
+                    <w:jc w:val="center"/>
+                    <w:rPr>
+                      <w:noProof/>
+                      <w:sz w:val="24"/>
+                      <w:szCs w:val="24"/>
+                    </w:rPr>
+                  </w:pPr>
+                </w:p>
+                <w:p>
+                  <w:pPr>
+                    <w:jc w:val="center"/>
+                  </w:pPr>
+                </w:p>
+              </w:txbxContent>
+            </v:textbox>
+            <w10:wrap type="tight"/>
+          </v:shape>
+        </w:pict>
+      </w:r>
+      <w:r>
+        <w:rPr>
+          <w:rFonts w:ascii="Times New Roman" w:hAnsi="Times New Roman" w:cs="Times New Roman"/>
+          <w:noProof/>
+          <w:lang w:eastAsia="en-US" w:bidi="si-LK"/>
+        </w:rPr>
+        <w:drawing>
+          <wp:inline distT="0" distB="0" distL="0" distR="0">
+            <wp:extent cx="3647176" cy="1669719"/>
+            <wp:effectExtent l="19050" t="0" r="0" b="0"/>
+            <wp:docPr id="78" name="Picture 78"/>
+            <wp:cNvGraphicFramePr>
+              <a:graphicFrameLocks xmlns:a="http://schemas.openxmlformats.org/drawingml/2006/main" noChangeAspect="1"/>
+            </wp:cNvGraphicFramePr>
+            <a:graphic xmlns:a="http://schemas.openxmlformats.org/drawingml/2006/main">
+              <a:graphicData uri="http://schemas.openxmlformats.org/drawingml/2006/picture">
+                <pic:pic xmlns:pic="http://schemas.openxmlformats.org/drawingml/2006/picture">
+                  <pic:nvPicPr>
+                    <pic:cNvPr id="0" name="Picture 78"/>
+                    <pic:cNvPicPr>
+                      <a:picLocks noChangeAspect="1" noChangeArrowheads="1"/>
+                    </pic:cNvPicPr>
+                  </pic:nvPicPr>
+                  <pic:blipFill>
+                    <a:blip r:embed="rId141"/>
+                    <a:srcRect/>
+                    <a:stretch>
+                      <a:fillRect/>
+                    </a:stretch>
+                  </pic:blipFill>
+                  <pic:spPr bwMode="auto">
+                    <a:xfrm>
+                      <a:off x="0" y="0"/>
+                      <a:ext cx="3645813" cy="1669095"/>
+                    </a:xfrm>
+                    <a:prstGeom prst="rect">
+                      <a:avLst/>
+                    </a:prstGeom>
+                    <a:noFill/>
+                    <a:ln w="9525">
+                      <a:noFill/>
+                      <a:miter lim="800000"/>
+                      <a:headEnd/>
+                      <a:tailEnd/>
+                    </a:ln>
+                  </pic:spPr>
+                </pic:pic>
+              </a:graphicData>
+            </a:graphic>
+          </wp:inline>
+        </w:drawing>
+      </w:r>
+    </w:p>
+    <w:p>
+      <w:pPr>
+        <w:widowControl/>
+        <w:suppressAutoHyphens w:val="0"/>
+        <w:overflowPunct/>
+        <w:spacing w:line="360" w:lineRule="auto"/>
+        <w:jc w:val="center"/>
+        <w:rPr>
+          <w:rFonts w:ascii="Times New Roman" w:hAnsi="Times New Roman" w:cs="Times New Roman"/>
+          <w:sz w:val="12"/>
+          <w:szCs w:val="12"/>
+        </w:rPr>
+      </w:pPr>
+    </w:p>
+    <w:p>
+      <w:pPr>
+        <w:widowControl/>
+        <w:suppressAutoHyphens w:val="0"/>
+        <w:overflowPunct/>
+        <w:spacing w:line="360" w:lineRule="auto"/>
+        <w:jc w:val="center"/>
+        <w:rPr>
+          <w:rFonts w:ascii="Times New Roman" w:hAnsi="Times New Roman" w:cs="Times New Roman"/>
+        </w:rPr>
+      </w:pPr>
+      <w:r>
+        <w:rPr>
+          <w:rFonts w:ascii="Times New Roman" w:hAnsi="Times New Roman" w:cs="Times New Roman"/>
+          <w:noProof/>
+          <w:sz w:val="18"/>
+          <w:szCs w:val="18"/>
+          <w:lang w:eastAsia="en-US" w:bidi="si-LK"/>
+        </w:rPr>
+        <w:pict>
+          <v:shape id="_x0000_s1155" type="#_x0000_t202" style="position:absolute;left:0;text-align:left;margin-left:-14.25pt;margin-top:81.45pt;width:480.9pt;height:16.8pt;z-index:251875328" wrapcoords="-49 0 -49 20400 21600 20400 21600 0 -49 0" stroked="f">
+            <v:textbox style="mso-next-textbox:#_x0000_s1155" inset="0,0,0,0">
+              <w:txbxContent>
+                <w:p>
+                  <w:pPr>
+                    <w:pStyle w:val="Heading5"/>
+                    <w:jc w:val="center"/>
+                    <w:rPr>
+                      <w:noProof/>
+                      <w:sz w:val="24"/>
+                      <w:szCs w:val="24"/>
+                    </w:rPr>
+                  </w:pPr>
+                  <w:r>
+                    <w:t xml:space="preserve">    Figure 2.</w:t>
+                  </w:r>
+                  <w:r>
+                    <w:t>70</w:t>
+                  </w:r>
+                  <w:r>
+                    <w:t xml:space="preserve"> – </w:t>
+                  </w:r>
+                  <w:r>
+                    <w:t>devDependencies defined in the package.json file</w:t>
+                  </w:r>
+                </w:p>
+                <w:p>
+                  <w:pPr>
+                    <w:jc w:val="center"/>
+                  </w:pPr>
+                </w:p>
+              </w:txbxContent>
+            </v:textbox>
+            <w10:wrap type="tight"/>
+          </v:shape>
+        </w:pict>
+      </w:r>
+      <w:r>
+        <w:rPr>
+          <w:rFonts w:ascii="Times New Roman" w:hAnsi="Times New Roman" w:cs="Times New Roman"/>
+          <w:noProof/>
+          <w:lang w:eastAsia="en-US" w:bidi="si-LK"/>
+        </w:rPr>
+        <w:drawing>
+          <wp:inline distT="0" distB="0" distL="0" distR="0">
+            <wp:extent cx="2623869" cy="1009291"/>
+            <wp:effectExtent l="19050" t="0" r="5031" b="0"/>
+            <wp:docPr id="33" name="Picture 81"/>
+            <wp:cNvGraphicFramePr>
+              <a:graphicFrameLocks xmlns:a="http://schemas.openxmlformats.org/drawingml/2006/main" noChangeAspect="1"/>
+            </wp:cNvGraphicFramePr>
+            <a:graphic xmlns:a="http://schemas.openxmlformats.org/drawingml/2006/main">
+              <a:graphicData uri="http://schemas.openxmlformats.org/drawingml/2006/picture">
+                <pic:pic xmlns:pic="http://schemas.openxmlformats.org/drawingml/2006/picture">
+                  <pic:nvPicPr>
+                    <pic:cNvPr id="0" name="Picture 81"/>
+                    <pic:cNvPicPr>
+                      <a:picLocks noChangeAspect="1" noChangeArrowheads="1"/>
+                    </pic:cNvPicPr>
+                  </pic:nvPicPr>
+                  <pic:blipFill>
+                    <a:blip r:embed="rId142"/>
+                    <a:srcRect/>
+                    <a:stretch>
+                      <a:fillRect/>
+                    </a:stretch>
+                  </pic:blipFill>
+                  <pic:spPr bwMode="auto">
+                    <a:xfrm>
+                      <a:off x="0" y="0"/>
+                      <a:ext cx="2628380" cy="1011026"/>
+                    </a:xfrm>
+                    <a:prstGeom prst="rect">
+                      <a:avLst/>
+                    </a:prstGeom>
+                    <a:noFill/>
+                    <a:ln w="9525">
+                      <a:noFill/>
+                      <a:miter lim="800000"/>
+                      <a:headEnd/>
+                      <a:tailEnd/>
+                    </a:ln>
+                  </pic:spPr>
+                </pic:pic>
+              </a:graphicData>
+            </a:graphic>
+          </wp:inline>
+        </w:drawing>
+      </w:r>
+    </w:p>
+    <w:p>
+      <w:pPr>
+        <w:widowControl/>
+        <w:suppressAutoHyphens w:val="0"/>
+        <w:overflowPunct/>
+        <w:spacing w:line="360" w:lineRule="auto"/>
+        <w:jc w:val="center"/>
+        <w:rPr>
+          <w:rFonts w:ascii="Times New Roman" w:hAnsi="Times New Roman" w:cs="Times New Roman"/>
+          <w:sz w:val="12"/>
+          <w:szCs w:val="12"/>
+        </w:rPr>
+      </w:pPr>
+    </w:p>
+    <w:p>
+      <w:pPr>
+        <w:widowControl/>
+        <w:suppressAutoHyphens w:val="0"/>
+        <w:overflowPunct/>
+        <w:spacing w:line="360" w:lineRule="auto"/>
+        <w:jc w:val="center"/>
+        <w:rPr>
+          <w:rFonts w:ascii="Times New Roman" w:hAnsi="Times New Roman" w:cs="Times New Roman"/>
+          <w:sz w:val="12"/>
+          <w:szCs w:val="12"/>
+        </w:rPr>
+      </w:pPr>
+    </w:p>
+    <w:p>
+      <w:pPr>
+        <w:widowControl/>
+        <w:suppressAutoHyphens w:val="0"/>
+        <w:overflowPunct/>
+        <w:spacing w:line="360" w:lineRule="auto"/>
+        <w:jc w:val="center"/>
+        <w:rPr>
+          <w:rFonts w:ascii="Times New Roman" w:hAnsi="Times New Roman" w:cs="Times New Roman"/>
+          <w:sz w:val="12"/>
+          <w:szCs w:val="12"/>
+        </w:rPr>
+      </w:pPr>
+    </w:p>
+    <w:p>
+      <w:pPr>
+        <w:widowControl/>
+        <w:suppressAutoHyphens w:val="0"/>
+        <w:overflowPunct/>
+        <w:spacing w:line="360" w:lineRule="auto"/>
+        <w:jc w:val="both"/>
+        <w:rPr>
+          <w:rFonts w:ascii="Times New Roman" w:hAnsi="Times New Roman" w:cs="Times New Roman"/>
+        </w:rPr>
+      </w:pPr>
+      <w:r>
+        <w:rPr>
+          <w:rFonts w:ascii="Times New Roman" w:hAnsi="Times New Roman" w:cs="Times New Roman"/>
+        </w:rPr>
+        <w:t>With this project</w:t>
+      </w:r>
+      <w:r>
+        <w:rPr>
+          <w:rFonts w:ascii="Times New Roman" w:hAnsi="Times New Roman" w:cs="Times New Roman"/>
+        </w:rPr>
+        <w:t xml:space="preserve"> done perfectly</w:t>
+      </w:r>
+      <w:r>
+        <w:rPr>
+          <w:rFonts w:ascii="Times New Roman" w:hAnsi="Times New Roman" w:cs="Times New Roman"/>
+        </w:rPr>
+        <w:t>, I marked the closure of my Internship</w:t>
+      </w:r>
+      <w:r>
+        <w:rPr>
+          <w:rFonts w:ascii="Times New Roman" w:hAnsi="Times New Roman" w:cs="Times New Roman"/>
+        </w:rPr>
+        <w:t>-Training</w:t>
+      </w:r>
+      <w:r>
+        <w:rPr>
+          <w:rFonts w:ascii="Times New Roman" w:hAnsi="Times New Roman" w:cs="Times New Roman"/>
+        </w:rPr>
+        <w:t xml:space="preserve"> at WSO2.</w:t>
+      </w:r>
+      <w:r>
+        <w:rPr>
+          <w:rFonts w:ascii="Times New Roman" w:hAnsi="Times New Roman" w:cs="Times New Roman"/>
+        </w:rPr>
+        <w:br w:type="page"/>
+      </w:r>
+    </w:p>
+    <w:p>
+      <w:pPr>
+        <w:pStyle w:val="Heading1"/>
+        <w:numPr>
+          <w:ilvl w:val="0"/>
+          <w:numId w:val="37"/>
+        </w:numPr>
+        <w:rPr>
+          <w:rFonts w:cs="Times New Roman"/>
+        </w:rPr>
+      </w:pPr>
+      <w:r>
+        <w:rPr>
+          <w:rFonts w:cs="Times New Roman"/>
         </w:rPr>
         <w:lastRenderedPageBreak/>
-        <w:t>With this project, I marked the closure of my Internship at WSO2.</w:t>
-      </w:r>
-      <w:r>
-        <w:rPr>
-          <w:rFonts w:ascii="Times New Roman" w:hAnsi="Times New Roman" w:cs="Times New Roman"/>
-        </w:rPr>
-        <w:br w:type="page"/>
+        <w:t xml:space="preserve">Conclusion </w:t>
       </w:r>
     </w:p>
     <w:p>
@@ -36783,7 +37383,6 @@
         <w:rPr>
           <w:rFonts w:cs="Times New Roman"/>
         </w:rPr>
-        <w:lastRenderedPageBreak/>
         <w:br w:type="page"/>
       </w:r>
     </w:p>
@@ -36832,9 +37431,2234 @@
       <w:r>
         <w:rPr>
           <w:rFonts w:cs="Times New Roman"/>
+        </w:rPr>
+        <w:t>Annex .1: List of technical terms encountered with a small description of each</w:t>
+      </w:r>
+    </w:p>
+    <w:p>
+      <w:pPr>
+        <w:widowControl/>
+        <w:suppressAutoHyphens w:val="0"/>
+        <w:overflowPunct/>
+        <w:rPr>
+          <w:rFonts w:ascii="Times New Roman" w:hAnsi="Times New Roman" w:cs="Times New Roman"/>
+        </w:rPr>
+      </w:pPr>
+    </w:p>
+    <w:tbl>
+      <w:tblPr>
+        <w:tblStyle w:val="LightGrid"/>
+        <w:tblW w:w="0" w:type="auto"/>
+        <w:tblLook w:val="04A0"/>
+      </w:tblPr>
+      <w:tblGrid>
+        <w:gridCol w:w="1998"/>
+        <w:gridCol w:w="7856"/>
+      </w:tblGrid>
+      <w:tr>
+        <w:trPr>
+          <w:cnfStyle w:val="100000000000"/>
+        </w:trPr>
+        <w:tc>
+          <w:tcPr>
+            <w:cnfStyle w:val="001000000000"/>
+            <w:tcW w:w="1998" w:type="dxa"/>
+          </w:tcPr>
+          <w:p>
+            <w:pPr>
+              <w:rPr>
+                <w:rFonts w:ascii="Times New Roman" w:hAnsi="Times New Roman" w:cs="Times New Roman"/>
+              </w:rPr>
+            </w:pPr>
+            <w:r>
+              <w:rPr>
+                <w:rFonts w:ascii="Times New Roman" w:hAnsi="Times New Roman" w:cs="Times New Roman"/>
+              </w:rPr>
+              <w:t>Algorithm:</w:t>
+            </w:r>
+            <w:r>
+              <w:t xml:space="preserve"> </w:t>
+            </w:r>
+            <w:r>
+              <w:tab/>
+            </w:r>
+          </w:p>
+        </w:tc>
+        <w:tc>
+          <w:tcPr>
+            <w:tcW w:w="7856" w:type="dxa"/>
+          </w:tcPr>
+          <w:p>
+            <w:pPr>
+              <w:cnfStyle w:val="100000000000"/>
+              <w:rPr>
+                <w:rFonts w:ascii="Times New Roman" w:hAnsi="Times New Roman" w:cs="Times New Roman"/>
+                <w:b w:val="0"/>
+                <w:bCs w:val="0"/>
+              </w:rPr>
+            </w:pPr>
+            <w:r>
+              <w:rPr>
+                <w:rFonts w:ascii="Times New Roman" w:hAnsi="Times New Roman" w:cs="Times New Roman"/>
+                <w:b w:val="0"/>
+                <w:bCs w:val="0"/>
+              </w:rPr>
+              <w:t>A process or set of rules to be followed in calculations or other problem-solving operations, especially by a computer.</w:t>
+            </w:r>
+          </w:p>
+        </w:tc>
+      </w:tr>
+      <w:tr>
+        <w:trPr>
+          <w:cnfStyle w:val="000000100000"/>
+        </w:trPr>
+        <w:tc>
+          <w:tcPr>
+            <w:cnfStyle w:val="001000000000"/>
+            <w:tcW w:w="1998" w:type="dxa"/>
+            <w:shd w:val="clear" w:color="auto" w:fill="D9D9D9" w:themeFill="background1" w:themeFillShade="D9"/>
+          </w:tcPr>
+          <w:p>
+            <w:pPr>
+              <w:rPr>
+                <w:rFonts w:ascii="Times New Roman" w:hAnsi="Times New Roman" w:cs="Times New Roman"/>
+              </w:rPr>
+            </w:pPr>
+            <w:r>
+              <w:rPr>
+                <w:rFonts w:ascii="Times New Roman" w:hAnsi="Times New Roman" w:cs="Times New Roman"/>
+              </w:rPr>
+              <w:t>Annotate</w:t>
+            </w:r>
+            <w:r>
+              <w:rPr>
+                <w:rFonts w:ascii="Times New Roman" w:hAnsi="Times New Roman" w:cs="Times New Roman"/>
+              </w:rPr>
+              <w:t xml:space="preserve">: </w:t>
+            </w:r>
+          </w:p>
+        </w:tc>
+        <w:tc>
+          <w:tcPr>
+            <w:tcW w:w="7856" w:type="dxa"/>
+            <w:shd w:val="clear" w:color="auto" w:fill="D9D9D9" w:themeFill="background1" w:themeFillShade="D9"/>
+          </w:tcPr>
+          <w:p>
+            <w:pPr>
+              <w:cnfStyle w:val="000000100000"/>
+              <w:rPr>
+                <w:rFonts w:cs="Times New Roman"/>
+              </w:rPr>
+            </w:pPr>
+            <w:r>
+              <w:rPr>
+                <w:rFonts w:cs="Times New Roman"/>
+              </w:rPr>
+              <w:t>A</w:t>
+            </w:r>
+            <w:r>
+              <w:rPr>
+                <w:rFonts w:cs="Times New Roman"/>
+              </w:rPr>
+              <w:t xml:space="preserve">dd notes to </w:t>
+            </w:r>
+            <w:r>
+              <w:rPr>
+                <w:rFonts w:cs="Times New Roman"/>
+              </w:rPr>
+              <w:t xml:space="preserve">a program code, </w:t>
+            </w:r>
+            <w:r>
+              <w:rPr>
+                <w:rFonts w:cs="Times New Roman"/>
+              </w:rPr>
+              <w:t>giving explanation or comment</w:t>
+            </w:r>
+            <w:r>
+              <w:rPr>
+                <w:rFonts w:cs="Times New Roman"/>
+              </w:rPr>
+              <w:t>.</w:t>
+            </w:r>
+            <w:r>
+              <w:t xml:space="preserve"> </w:t>
+            </w:r>
+            <w:r>
+              <w:rPr>
+                <w:rFonts w:cs="Times New Roman"/>
+              </w:rPr>
+              <w:t>In Java, an annotation is a special kind of modifier, which by convention precedes other modifiers</w:t>
+            </w:r>
+          </w:p>
+        </w:tc>
+      </w:tr>
+      <w:tr>
+        <w:trPr>
+          <w:cnfStyle w:val="000000010000"/>
+        </w:trPr>
+        <w:tc>
+          <w:tcPr>
+            <w:cnfStyle w:val="001000000000"/>
+            <w:tcW w:w="1998" w:type="dxa"/>
+          </w:tcPr>
+          <w:p>
+            <w:pPr>
+              <w:rPr>
+                <w:rFonts w:ascii="Times New Roman" w:hAnsi="Times New Roman" w:cs="Times New Roman"/>
+              </w:rPr>
+            </w:pPr>
+            <w:r>
+              <w:rPr>
+                <w:rFonts w:ascii="Times New Roman" w:hAnsi="Times New Roman" w:cs="Times New Roman"/>
+              </w:rPr>
+              <w:t>Bootstrap</w:t>
+            </w:r>
+            <w:r>
+              <w:rPr>
+                <w:rFonts w:ascii="Times New Roman" w:hAnsi="Times New Roman" w:cs="Times New Roman"/>
+              </w:rPr>
+              <w:t xml:space="preserve"> </w:t>
+            </w:r>
+          </w:p>
+        </w:tc>
+        <w:tc>
+          <w:tcPr>
+            <w:tcW w:w="7856" w:type="dxa"/>
+          </w:tcPr>
+          <w:p>
+            <w:pPr>
+              <w:cnfStyle w:val="000000010000"/>
+              <w:rPr>
+                <w:rFonts w:cs="Times New Roman"/>
+              </w:rPr>
+            </w:pPr>
+            <w:r>
+              <w:rPr>
+                <w:rFonts w:cs="Times New Roman"/>
+              </w:rPr>
+              <w:t>A</w:t>
+            </w:r>
+            <w:r>
+              <w:rPr>
+                <w:rFonts w:cs="Times New Roman"/>
+              </w:rPr>
+              <w:t>n open-source Javascript framework developed by the team at Twitter. It is a combination of HTML, CSS, and Javascript code designed to help build user interface components</w:t>
+            </w:r>
+          </w:p>
+        </w:tc>
+      </w:tr>
+      <w:tr>
+        <w:trPr>
+          <w:cnfStyle w:val="000000100000"/>
+        </w:trPr>
+        <w:tc>
+          <w:tcPr>
+            <w:cnfStyle w:val="001000000000"/>
+            <w:tcW w:w="1998" w:type="dxa"/>
+            <w:shd w:val="clear" w:color="auto" w:fill="D9D9D9" w:themeFill="background1" w:themeFillShade="D9"/>
+          </w:tcPr>
+          <w:p>
+            <w:pPr>
+              <w:rPr>
+                <w:rFonts w:ascii="Times New Roman" w:hAnsi="Times New Roman" w:cs="Times New Roman"/>
+              </w:rPr>
+            </w:pPr>
+            <w:r>
+              <w:rPr>
+                <w:rFonts w:ascii="Times New Roman" w:hAnsi="Times New Roman" w:cs="Times New Roman"/>
+              </w:rPr>
+              <w:t>Bubble sort:</w:t>
+            </w:r>
+          </w:p>
+        </w:tc>
+        <w:tc>
+          <w:tcPr>
+            <w:tcW w:w="7856" w:type="dxa"/>
+            <w:shd w:val="clear" w:color="auto" w:fill="D9D9D9" w:themeFill="background1" w:themeFillShade="D9"/>
+          </w:tcPr>
+          <w:p>
+            <w:pPr>
+              <w:tabs>
+                <w:tab w:val="left" w:pos="2065"/>
+              </w:tabs>
+              <w:cnfStyle w:val="000000100000"/>
+              <w:rPr>
+                <w:rFonts w:cs="Times New Roman"/>
+              </w:rPr>
+            </w:pPr>
+            <w:r>
+              <w:rPr>
+                <w:rFonts w:cs="Times New Roman"/>
+              </w:rPr>
+              <w:t xml:space="preserve">A </w:t>
+            </w:r>
+            <w:r>
+              <w:rPr>
+                <w:rFonts w:cs="Times New Roman"/>
+              </w:rPr>
+              <w:t>simple sorting algorithm that repeatedly steps through the list to be sorted, compares each pair of adjacent items and swaps them if they are in the wrong order</w:t>
+            </w:r>
+            <w:r>
+              <w:rPr>
+                <w:rFonts w:cs="Times New Roman"/>
+              </w:rPr>
+              <w:tab/>
+            </w:r>
+          </w:p>
+        </w:tc>
+      </w:tr>
+      <w:tr>
+        <w:trPr>
+          <w:cnfStyle w:val="000000010000"/>
+        </w:trPr>
+        <w:tc>
+          <w:tcPr>
+            <w:cnfStyle w:val="001000000000"/>
+            <w:tcW w:w="1998" w:type="dxa"/>
+          </w:tcPr>
+          <w:p>
+            <w:pPr>
+              <w:rPr>
+                <w:rFonts w:ascii="Times New Roman" w:hAnsi="Times New Roman" w:cs="Times New Roman"/>
+              </w:rPr>
+            </w:pPr>
+            <w:r>
+              <w:rPr>
+                <w:rFonts w:ascii="Times New Roman" w:hAnsi="Times New Roman" w:cs="Times New Roman"/>
+              </w:rPr>
+              <w:t>Carbon</w:t>
+            </w:r>
+            <w:r>
+              <w:rPr>
+                <w:rFonts w:ascii="Times New Roman" w:hAnsi="Times New Roman" w:cs="Times New Roman"/>
+              </w:rPr>
+              <w:t xml:space="preserve">: </w:t>
+            </w:r>
+          </w:p>
+        </w:tc>
+        <w:tc>
+          <w:tcPr>
+            <w:tcW w:w="7856" w:type="dxa"/>
+          </w:tcPr>
+          <w:p>
+            <w:pPr>
+              <w:cnfStyle w:val="000000010000"/>
+              <w:rPr>
+                <w:rFonts w:cs="Times New Roman"/>
+              </w:rPr>
+            </w:pPr>
+            <w:r>
+              <w:rPr>
+                <w:rFonts w:cs="Times New Roman"/>
+              </w:rPr>
+              <w:t>T</w:t>
+            </w:r>
+            <w:r>
+              <w:rPr>
+                <w:rFonts w:cs="Times New Roman"/>
+              </w:rPr>
+              <w:t>he core platform on which WSO2 middleware products are built. It is based on Java OSGi technology, which allows components to be dynamically installed, started, stopped, updated, and uninstalled, and it eliminates component version conflicts.</w:t>
+            </w:r>
+          </w:p>
+        </w:tc>
+      </w:tr>
+      <w:tr>
+        <w:trPr>
+          <w:cnfStyle w:val="000000100000"/>
+        </w:trPr>
+        <w:tc>
+          <w:tcPr>
+            <w:cnfStyle w:val="001000000000"/>
+            <w:tcW w:w="1998" w:type="dxa"/>
+            <w:shd w:val="clear" w:color="auto" w:fill="D9D9D9" w:themeFill="background1" w:themeFillShade="D9"/>
+          </w:tcPr>
+          <w:p>
+            <w:pPr>
+              <w:rPr>
+                <w:rFonts w:ascii="Times New Roman" w:hAnsi="Times New Roman" w:cs="Times New Roman"/>
+              </w:rPr>
+            </w:pPr>
+            <w:r>
+              <w:rPr>
+                <w:rFonts w:ascii="Times New Roman" w:hAnsi="Times New Roman" w:cs="Times New Roman"/>
+              </w:rPr>
+              <w:t>Concatenate:</w:t>
+            </w:r>
+          </w:p>
+        </w:tc>
+        <w:tc>
+          <w:tcPr>
+            <w:tcW w:w="7856" w:type="dxa"/>
+            <w:shd w:val="clear" w:color="auto" w:fill="D9D9D9" w:themeFill="background1" w:themeFillShade="D9"/>
+          </w:tcPr>
+          <w:p>
+            <w:pPr>
+              <w:cnfStyle w:val="000000100000"/>
+              <w:rPr>
+                <w:rFonts w:cs="Times New Roman"/>
+              </w:rPr>
+            </w:pPr>
+            <w:r>
+              <w:rPr>
+                <w:rFonts w:cs="Times New Roman"/>
+              </w:rPr>
+              <w:t>T</w:t>
+            </w:r>
+            <w:r>
+              <w:rPr>
+                <w:rFonts w:cs="Times New Roman"/>
+              </w:rPr>
+              <w:t>he process of appending one string to the end of another string</w:t>
+            </w:r>
+          </w:p>
+        </w:tc>
+      </w:tr>
+      <w:tr>
+        <w:trPr>
+          <w:cnfStyle w:val="000000010000"/>
+        </w:trPr>
+        <w:tc>
+          <w:tcPr>
+            <w:cnfStyle w:val="001000000000"/>
+            <w:tcW w:w="1998" w:type="dxa"/>
+          </w:tcPr>
+          <w:p>
+            <w:pPr>
+              <w:rPr>
+                <w:rFonts w:ascii="Times New Roman" w:hAnsi="Times New Roman" w:cs="Times New Roman"/>
+              </w:rPr>
+            </w:pPr>
+            <w:r>
+              <w:rPr>
+                <w:rFonts w:ascii="Times New Roman" w:hAnsi="Times New Roman" w:cs="Times New Roman"/>
+              </w:rPr>
+              <w:t>d3js:</w:t>
+            </w:r>
+          </w:p>
+        </w:tc>
+        <w:tc>
+          <w:tcPr>
+            <w:tcW w:w="7856" w:type="dxa"/>
+          </w:tcPr>
+          <w:p>
+            <w:pPr>
+              <w:cnfStyle w:val="000000010000"/>
+              <w:rPr>
+                <w:rFonts w:cs="Times New Roman"/>
+              </w:rPr>
+            </w:pPr>
+            <w:r>
+              <w:rPr>
+                <w:rFonts w:cs="Times New Roman"/>
+              </w:rPr>
+              <w:t>A</w:t>
+            </w:r>
+            <w:r>
+              <w:rPr>
+                <w:rFonts w:cs="Times New Roman"/>
+              </w:rPr>
+              <w:t xml:space="preserve"> JavaScript library for producing dynamic, interactive data visualizations in web browsers</w:t>
+            </w:r>
+          </w:p>
+        </w:tc>
+      </w:tr>
+      <w:tr>
+        <w:trPr>
+          <w:cnfStyle w:val="000000100000"/>
+        </w:trPr>
+        <w:tc>
+          <w:tcPr>
+            <w:cnfStyle w:val="001000000000"/>
+            <w:tcW w:w="1998" w:type="dxa"/>
+            <w:shd w:val="clear" w:color="auto" w:fill="D9D9D9" w:themeFill="background1" w:themeFillShade="D9"/>
+          </w:tcPr>
+          <w:p>
+            <w:pPr>
+              <w:rPr>
+                <w:rFonts w:ascii="Times New Roman" w:hAnsi="Times New Roman" w:cs="Times New Roman"/>
+              </w:rPr>
+            </w:pPr>
+            <w:r>
+              <w:rPr>
+                <w:rFonts w:ascii="Times New Roman" w:hAnsi="Times New Roman" w:cs="Times New Roman"/>
+              </w:rPr>
+              <w:t>Deployment</w:t>
+            </w:r>
+            <w:r>
+              <w:rPr>
+                <w:rFonts w:ascii="Times New Roman" w:hAnsi="Times New Roman" w:cs="Times New Roman"/>
+              </w:rPr>
+              <w:t xml:space="preserve">: </w:t>
+            </w:r>
+          </w:p>
+        </w:tc>
+        <w:tc>
+          <w:tcPr>
+            <w:tcW w:w="7856" w:type="dxa"/>
+            <w:shd w:val="clear" w:color="auto" w:fill="D9D9D9" w:themeFill="background1" w:themeFillShade="D9"/>
+          </w:tcPr>
+          <w:p>
+            <w:pPr>
+              <w:cnfStyle w:val="000000100000"/>
+              <w:rPr>
+                <w:rFonts w:cs="Times New Roman"/>
+              </w:rPr>
+            </w:pPr>
+            <w:r>
+              <w:rPr>
+                <w:rFonts w:cs="Times New Roman"/>
+              </w:rPr>
+              <w:t>Software deployment is all of the activities that make a software system available for use</w:t>
+            </w:r>
+          </w:p>
+        </w:tc>
+      </w:tr>
+      <w:tr>
+        <w:trPr>
+          <w:cnfStyle w:val="000000010000"/>
+        </w:trPr>
+        <w:tc>
+          <w:tcPr>
+            <w:cnfStyle w:val="001000000000"/>
+            <w:tcW w:w="1998" w:type="dxa"/>
+          </w:tcPr>
+          <w:p>
+            <w:pPr>
+              <w:rPr>
+                <w:rFonts w:ascii="Times New Roman" w:hAnsi="Times New Roman" w:cs="Times New Roman"/>
+              </w:rPr>
+            </w:pPr>
+            <w:r>
+              <w:rPr>
+                <w:rFonts w:ascii="Times New Roman" w:hAnsi="Times New Roman" w:cs="Times New Roman"/>
+              </w:rPr>
+              <w:t>E</w:t>
+            </w:r>
+            <w:r>
+              <w:rPr>
+                <w:rFonts w:ascii="Times New Roman" w:hAnsi="Times New Roman" w:cs="Times New Roman"/>
+              </w:rPr>
+              <w:t>nums:</w:t>
+            </w:r>
+          </w:p>
+        </w:tc>
+        <w:tc>
+          <w:tcPr>
+            <w:tcW w:w="7856" w:type="dxa"/>
+          </w:tcPr>
+          <w:p>
+            <w:pPr>
+              <w:cnfStyle w:val="000000010000"/>
+              <w:rPr>
+                <w:rFonts w:cs="Times New Roman"/>
+              </w:rPr>
+            </w:pPr>
+            <w:r>
+              <w:rPr>
+                <w:rFonts w:cs="Times New Roman"/>
+              </w:rPr>
+              <w:t>Enums are</w:t>
+            </w:r>
+            <w:r>
+              <w:rPr>
+                <w:rFonts w:cs="Times New Roman"/>
+              </w:rPr>
+              <w:t xml:space="preserve"> a</w:t>
+            </w:r>
+            <w:r>
+              <w:rPr>
+                <w:rFonts w:cs="Times New Roman"/>
+              </w:rPr>
+              <w:t xml:space="preserve"> set of</w:t>
+            </w:r>
+            <w:r>
+              <w:rPr>
+                <w:rFonts w:cs="Times New Roman"/>
+              </w:rPr>
+              <w:t xml:space="preserve"> special data type</w:t>
+            </w:r>
+            <w:r>
+              <w:rPr>
+                <w:rFonts w:cs="Times New Roman"/>
+              </w:rPr>
+              <w:t>s that enable</w:t>
+            </w:r>
+            <w:r>
+              <w:rPr>
+                <w:rFonts w:cs="Times New Roman"/>
+              </w:rPr>
+              <w:t xml:space="preserve"> for a variable to be a set of predefined constants</w:t>
+            </w:r>
+          </w:p>
+        </w:tc>
+      </w:tr>
+      <w:tr>
+        <w:trPr>
+          <w:cnfStyle w:val="000000100000"/>
+        </w:trPr>
+        <w:tc>
+          <w:tcPr>
+            <w:cnfStyle w:val="001000000000"/>
+            <w:tcW w:w="1998" w:type="dxa"/>
+            <w:shd w:val="clear" w:color="auto" w:fill="D9D9D9" w:themeFill="background1" w:themeFillShade="D9"/>
+          </w:tcPr>
+          <w:p>
+            <w:pPr>
+              <w:rPr>
+                <w:rFonts w:ascii="Times New Roman" w:hAnsi="Times New Roman" w:cs="Times New Roman"/>
+              </w:rPr>
+            </w:pPr>
+            <w:r>
+              <w:rPr>
+                <w:rFonts w:ascii="Times New Roman" w:hAnsi="Times New Roman" w:cs="Times New Roman"/>
+              </w:rPr>
+              <w:t>G</w:t>
+            </w:r>
+            <w:r>
+              <w:rPr>
+                <w:rFonts w:ascii="Times New Roman" w:hAnsi="Times New Roman" w:cs="Times New Roman"/>
+              </w:rPr>
+              <w:t>it:</w:t>
+            </w:r>
+          </w:p>
+        </w:tc>
+        <w:tc>
+          <w:tcPr>
+            <w:tcW w:w="7856" w:type="dxa"/>
+            <w:shd w:val="clear" w:color="auto" w:fill="D9D9D9" w:themeFill="background1" w:themeFillShade="D9"/>
+          </w:tcPr>
+          <w:p>
+            <w:pPr>
+              <w:cnfStyle w:val="000000100000"/>
+              <w:rPr>
+                <w:rFonts w:cs="Times New Roman"/>
+              </w:rPr>
+            </w:pPr>
+            <w:r>
+              <w:rPr>
+                <w:rFonts w:cs="Times New Roman"/>
+              </w:rPr>
+              <w:t>A</w:t>
+            </w:r>
+            <w:r>
+              <w:rPr>
+                <w:rFonts w:cs="Times New Roman"/>
+              </w:rPr>
+              <w:t xml:space="preserve"> free and open source distributed version control system designed to handle everything from small to very large projects with speed and efficiency</w:t>
+            </w:r>
+          </w:p>
+        </w:tc>
+      </w:tr>
+      <w:tr>
+        <w:trPr>
+          <w:cnfStyle w:val="000000010000"/>
+        </w:trPr>
+        <w:tc>
+          <w:tcPr>
+            <w:cnfStyle w:val="001000000000"/>
+            <w:tcW w:w="1998" w:type="dxa"/>
+          </w:tcPr>
+          <w:p>
+            <w:pPr>
+              <w:rPr>
+                <w:rFonts w:ascii="Times New Roman" w:hAnsi="Times New Roman" w:cs="Times New Roman"/>
+              </w:rPr>
+            </w:pPr>
+            <w:r>
+              <w:rPr>
+                <w:rFonts w:ascii="Times New Roman" w:hAnsi="Times New Roman" w:cs="Times New Roman"/>
+              </w:rPr>
+              <w:t>Google:</w:t>
+            </w:r>
+          </w:p>
+        </w:tc>
+        <w:tc>
+          <w:tcPr>
+            <w:tcW w:w="7856" w:type="dxa"/>
+          </w:tcPr>
+          <w:p>
+            <w:pPr>
+              <w:cnfStyle w:val="000000010000"/>
+              <w:rPr>
+                <w:rFonts w:cs="Times New Roman"/>
+              </w:rPr>
+            </w:pPr>
+            <w:r>
+              <w:rPr>
+                <w:rFonts w:cs="Times New Roman"/>
+              </w:rPr>
+              <w:t>Google is an American multinational technology company specializing in Internet-related services and products</w:t>
+            </w:r>
+          </w:p>
+        </w:tc>
+      </w:tr>
+      <w:tr>
+        <w:trPr>
+          <w:cnfStyle w:val="000000100000"/>
+        </w:trPr>
+        <w:tc>
+          <w:tcPr>
+            <w:cnfStyle w:val="001000000000"/>
+            <w:tcW w:w="1998" w:type="dxa"/>
+            <w:shd w:val="clear" w:color="auto" w:fill="D9D9D9" w:themeFill="background1" w:themeFillShade="D9"/>
+          </w:tcPr>
+          <w:p>
+            <w:pPr>
+              <w:rPr>
+                <w:rFonts w:ascii="Times New Roman" w:hAnsi="Times New Roman" w:cs="Times New Roman"/>
+              </w:rPr>
+            </w:pPr>
+            <w:r>
+              <w:rPr>
+                <w:rFonts w:ascii="Times New Roman" w:hAnsi="Times New Roman" w:cs="Times New Roman"/>
+              </w:rPr>
+              <w:t xml:space="preserve">Gridster: </w:t>
+            </w:r>
+          </w:p>
+        </w:tc>
+        <w:tc>
+          <w:tcPr>
+            <w:tcW w:w="7856" w:type="dxa"/>
+            <w:shd w:val="clear" w:color="auto" w:fill="D9D9D9" w:themeFill="background1" w:themeFillShade="D9"/>
+          </w:tcPr>
+          <w:p>
+            <w:pPr>
+              <w:cnfStyle w:val="000000100000"/>
+              <w:rPr>
+                <w:rFonts w:cs="Times New Roman"/>
+              </w:rPr>
+            </w:pPr>
+            <w:r>
+              <w:rPr>
+                <w:rFonts w:cs="Times New Roman"/>
+              </w:rPr>
+              <w:t>A</w:t>
+            </w:r>
+            <w:r>
+              <w:rPr>
+                <w:rFonts w:cs="Times New Roman"/>
+              </w:rPr>
+              <w:t xml:space="preserve"> jQuery plugin that allows building intuitive draggable layouts from elements spanning multiple columns</w:t>
+            </w:r>
+          </w:p>
+        </w:tc>
+      </w:tr>
+      <w:tr>
+        <w:trPr>
+          <w:cnfStyle w:val="000000010000"/>
+        </w:trPr>
+        <w:tc>
+          <w:tcPr>
+            <w:cnfStyle w:val="001000000000"/>
+            <w:tcW w:w="1998" w:type="dxa"/>
+          </w:tcPr>
+          <w:p>
+            <w:pPr>
+              <w:rPr>
+                <w:rFonts w:ascii="Times New Roman" w:hAnsi="Times New Roman" w:cs="Times New Roman"/>
+              </w:rPr>
+            </w:pPr>
+            <w:r>
+              <w:rPr>
+                <w:rFonts w:ascii="Times New Roman" w:hAnsi="Times New Roman" w:cs="Times New Roman"/>
+              </w:rPr>
+              <w:t>GruntJs:</w:t>
+            </w:r>
+          </w:p>
+        </w:tc>
+        <w:tc>
+          <w:tcPr>
+            <w:tcW w:w="7856" w:type="dxa"/>
+          </w:tcPr>
+          <w:p>
+            <w:pPr>
+              <w:cnfStyle w:val="000000010000"/>
+              <w:rPr>
+                <w:rFonts w:cs="Times New Roman"/>
+              </w:rPr>
+            </w:pPr>
+            <w:r>
+              <w:rPr>
+                <w:rFonts w:cs="Times New Roman"/>
+              </w:rPr>
+              <w:t>A</w:t>
+            </w:r>
+            <w:r>
+              <w:rPr>
+                <w:rFonts w:cs="Times New Roman"/>
+              </w:rPr>
+              <w:t xml:space="preserve"> JavaScript based command line build tool that helps developers automate repetitive tasks</w:t>
+            </w:r>
+          </w:p>
+        </w:tc>
+      </w:tr>
+      <w:tr>
+        <w:trPr>
+          <w:cnfStyle w:val="000000100000"/>
+        </w:trPr>
+        <w:tc>
+          <w:tcPr>
+            <w:cnfStyle w:val="001000000000"/>
+            <w:tcW w:w="1998" w:type="dxa"/>
+            <w:shd w:val="clear" w:color="auto" w:fill="D9D9D9" w:themeFill="background1" w:themeFillShade="D9"/>
+          </w:tcPr>
+          <w:p>
+            <w:pPr>
+              <w:rPr>
+                <w:rFonts w:ascii="Times New Roman" w:hAnsi="Times New Roman" w:cs="Times New Roman"/>
+              </w:rPr>
+            </w:pPr>
+            <w:r>
+              <w:rPr>
+                <w:rFonts w:ascii="Times New Roman" w:hAnsi="Times New Roman" w:cs="Times New Roman"/>
+              </w:rPr>
+              <w:t>Gson:</w:t>
+            </w:r>
+          </w:p>
+        </w:tc>
+        <w:tc>
+          <w:tcPr>
+            <w:tcW w:w="7856" w:type="dxa"/>
+            <w:shd w:val="clear" w:color="auto" w:fill="D9D9D9" w:themeFill="background1" w:themeFillShade="D9"/>
+          </w:tcPr>
+          <w:p>
+            <w:pPr>
+              <w:cnfStyle w:val="000000100000"/>
+              <w:rPr>
+                <w:rFonts w:cs="Times New Roman"/>
+              </w:rPr>
+            </w:pPr>
+            <w:r>
+              <w:rPr>
+                <w:rFonts w:cs="Times New Roman"/>
+              </w:rPr>
+              <w:t>A</w:t>
+            </w:r>
+            <w:r>
+              <w:rPr>
+                <w:rFonts w:cs="Times New Roman"/>
+              </w:rPr>
+              <w:t xml:space="preserve"> Java library that can be used to convert Java Objects into their JSON representation. It can also be used to convert a JSON string to an equivalent Java object</w:t>
+            </w:r>
+          </w:p>
+        </w:tc>
+      </w:tr>
+      <w:tr>
+        <w:trPr>
+          <w:cnfStyle w:val="000000010000"/>
+        </w:trPr>
+        <w:tc>
+          <w:tcPr>
+            <w:cnfStyle w:val="001000000000"/>
+            <w:tcW w:w="1998" w:type="dxa"/>
+          </w:tcPr>
+          <w:p>
+            <w:pPr>
+              <w:rPr>
+                <w:rFonts w:ascii="Times New Roman" w:hAnsi="Times New Roman" w:cs="Times New Roman"/>
+              </w:rPr>
+            </w:pPr>
+            <w:r>
+              <w:rPr>
+                <w:rFonts w:ascii="Times New Roman" w:hAnsi="Times New Roman" w:cs="Times New Roman"/>
+              </w:rPr>
+              <w:t>IgViz:</w:t>
+            </w:r>
+          </w:p>
+        </w:tc>
+        <w:tc>
+          <w:tcPr>
+            <w:tcW w:w="7856" w:type="dxa"/>
+          </w:tcPr>
+          <w:p>
+            <w:pPr>
+              <w:cnfStyle w:val="000000010000"/>
+              <w:rPr>
+                <w:rFonts w:cs="Times New Roman"/>
+              </w:rPr>
+            </w:pPr>
+            <w:r>
+              <w:rPr>
+                <w:rFonts w:cs="Times New Roman"/>
+              </w:rPr>
+              <w:t>Interactive Generic Visualization library (IGViz) is a wrapper around powerful d3.js library. It makes charting easy by adding required boilerplate code so that developers/designers can get started in few minutes.</w:t>
+            </w:r>
+          </w:p>
+        </w:tc>
+      </w:tr>
+      <w:tr>
+        <w:trPr>
+          <w:cnfStyle w:val="000000100000"/>
+        </w:trPr>
+        <w:tc>
+          <w:tcPr>
+            <w:cnfStyle w:val="001000000000"/>
+            <w:tcW w:w="1998" w:type="dxa"/>
+            <w:shd w:val="clear" w:color="auto" w:fill="D9D9D9" w:themeFill="background1" w:themeFillShade="D9"/>
+          </w:tcPr>
+          <w:p>
+            <w:pPr>
+              <w:rPr>
+                <w:rFonts w:ascii="Times New Roman" w:hAnsi="Times New Roman" w:cs="Times New Roman"/>
+              </w:rPr>
+            </w:pPr>
+            <w:r>
+              <w:rPr>
+                <w:rFonts w:ascii="Times New Roman" w:hAnsi="Times New Roman" w:cs="Times New Roman"/>
+              </w:rPr>
+              <w:t>Jackson:</w:t>
+            </w:r>
+          </w:p>
+        </w:tc>
+        <w:tc>
+          <w:tcPr>
+            <w:tcW w:w="7856" w:type="dxa"/>
+            <w:shd w:val="clear" w:color="auto" w:fill="D9D9D9" w:themeFill="background1" w:themeFillShade="D9"/>
+          </w:tcPr>
+          <w:p>
+            <w:pPr>
+              <w:cnfStyle w:val="000000100000"/>
+              <w:rPr>
+                <w:rFonts w:cs="Times New Roman"/>
+              </w:rPr>
+            </w:pPr>
+            <w:r>
+              <w:rPr>
+                <w:rFonts w:cs="Times New Roman"/>
+              </w:rPr>
+              <w:t>Jackson is a High-performance JSON processor Java library</w:t>
+            </w:r>
+          </w:p>
+        </w:tc>
+      </w:tr>
+      <w:tr>
+        <w:trPr>
+          <w:cnfStyle w:val="000000010000"/>
+        </w:trPr>
+        <w:tc>
+          <w:tcPr>
+            <w:cnfStyle w:val="001000000000"/>
+            <w:tcW w:w="1998" w:type="dxa"/>
+          </w:tcPr>
+          <w:p>
+            <w:pPr>
+              <w:rPr>
+                <w:rFonts w:ascii="Times New Roman" w:hAnsi="Times New Roman" w:cs="Times New Roman"/>
+              </w:rPr>
+            </w:pPr>
+            <w:r>
+              <w:rPr>
+                <w:rFonts w:ascii="Times New Roman" w:hAnsi="Times New Roman" w:cs="Times New Roman"/>
+              </w:rPr>
+              <w:t>Java</w:t>
+            </w:r>
+            <w:r>
+              <w:rPr>
+                <w:rFonts w:ascii="Times New Roman" w:hAnsi="Times New Roman" w:cs="Times New Roman"/>
+              </w:rPr>
+              <w:t>S</w:t>
+            </w:r>
+            <w:r>
+              <w:rPr>
+                <w:rFonts w:ascii="Times New Roman" w:hAnsi="Times New Roman" w:cs="Times New Roman"/>
+              </w:rPr>
+              <w:t xml:space="preserve">cript: </w:t>
+            </w:r>
+          </w:p>
+        </w:tc>
+        <w:tc>
+          <w:tcPr>
+            <w:tcW w:w="7856" w:type="dxa"/>
+          </w:tcPr>
+          <w:p>
+            <w:pPr>
+              <w:cnfStyle w:val="000000010000"/>
+              <w:rPr>
+                <w:rFonts w:cs="Times New Roman"/>
+              </w:rPr>
+            </w:pPr>
+            <w:r>
+              <w:rPr>
+                <w:rFonts w:cs="Times New Roman"/>
+              </w:rPr>
+              <w:t>A</w:t>
+            </w:r>
+            <w:r>
+              <w:rPr>
+                <w:rFonts w:cs="Times New Roman"/>
+              </w:rPr>
+              <w:t>n object-oriented computer programming language commonly used to create interactive effects within web browsers</w:t>
+            </w:r>
+          </w:p>
+        </w:tc>
+      </w:tr>
+      <w:tr>
+        <w:trPr>
+          <w:cnfStyle w:val="000000100000"/>
+        </w:trPr>
+        <w:tc>
+          <w:tcPr>
+            <w:cnfStyle w:val="001000000000"/>
+            <w:tcW w:w="1998" w:type="dxa"/>
+            <w:shd w:val="clear" w:color="auto" w:fill="D9D9D9" w:themeFill="background1" w:themeFillShade="D9"/>
+          </w:tcPr>
+          <w:p>
+            <w:pPr>
+              <w:rPr>
+                <w:rFonts w:ascii="Times New Roman" w:hAnsi="Times New Roman" w:cs="Times New Roman"/>
+              </w:rPr>
+            </w:pPr>
+            <w:r>
+              <w:rPr>
+                <w:rFonts w:ascii="Times New Roman" w:hAnsi="Times New Roman" w:cs="Times New Roman"/>
+              </w:rPr>
+              <w:t>J</w:t>
+            </w:r>
+            <w:r>
+              <w:rPr>
+                <w:rFonts w:ascii="Times New Roman" w:hAnsi="Times New Roman" w:cs="Times New Roman"/>
+              </w:rPr>
+              <w:t>ax-rs:</w:t>
+            </w:r>
+          </w:p>
+        </w:tc>
+        <w:tc>
+          <w:tcPr>
+            <w:tcW w:w="7856" w:type="dxa"/>
+            <w:shd w:val="clear" w:color="auto" w:fill="D9D9D9" w:themeFill="background1" w:themeFillShade="D9"/>
+          </w:tcPr>
+          <w:p>
+            <w:pPr>
+              <w:cnfStyle w:val="000000100000"/>
+              <w:rPr>
+                <w:rFonts w:cs="Times New Roman"/>
+              </w:rPr>
+            </w:pPr>
+            <w:r>
+              <w:rPr>
+                <w:rFonts w:cs="Times New Roman"/>
+              </w:rPr>
+              <w:t>Java API for RESTful Web Services (JAX-RS) is a Java programming language API that provides support in creating web services according to the Representational State Transfer (REST) architectural pattern</w:t>
+            </w:r>
+          </w:p>
+        </w:tc>
+      </w:tr>
+      <w:tr>
+        <w:trPr>
+          <w:cnfStyle w:val="000000010000"/>
+        </w:trPr>
+        <w:tc>
+          <w:tcPr>
+            <w:cnfStyle w:val="001000000000"/>
+            <w:tcW w:w="1998" w:type="dxa"/>
+          </w:tcPr>
+          <w:p>
+            <w:pPr>
+              <w:rPr>
+                <w:rFonts w:ascii="Times New Roman" w:hAnsi="Times New Roman" w:cs="Times New Roman"/>
+              </w:rPr>
+            </w:pPr>
+            <w:r>
+              <w:rPr>
+                <w:rFonts w:ascii="Times New Roman" w:hAnsi="Times New Roman" w:cs="Times New Roman"/>
+              </w:rPr>
+              <w:t>JaxB:</w:t>
+            </w:r>
+          </w:p>
+        </w:tc>
+        <w:tc>
+          <w:tcPr>
+            <w:tcW w:w="7856" w:type="dxa"/>
+          </w:tcPr>
+          <w:p>
+            <w:pPr>
+              <w:cnfStyle w:val="000000010000"/>
+              <w:rPr>
+                <w:rFonts w:cs="Times New Roman"/>
+              </w:rPr>
+            </w:pPr>
+            <w:r>
+              <w:rPr>
+                <w:rFonts w:cs="Times New Roman"/>
+              </w:rPr>
+              <w:t>JAXB stands for Java architecture for XML binding.</w:t>
+            </w:r>
+            <w:r>
+              <w:rPr>
+                <w:rFonts w:cs="Times New Roman"/>
+              </w:rPr>
+              <w:t xml:space="preserve"> </w:t>
+            </w:r>
+            <w:r>
+              <w:rPr>
+                <w:rFonts w:cs="Times New Roman"/>
+              </w:rPr>
+              <w:t>It is used to convert XML to java object and java object to XML</w:t>
+            </w:r>
+          </w:p>
+        </w:tc>
+      </w:tr>
+      <w:tr>
+        <w:trPr>
+          <w:cnfStyle w:val="000000100000"/>
+        </w:trPr>
+        <w:tc>
+          <w:tcPr>
+            <w:cnfStyle w:val="001000000000"/>
+            <w:tcW w:w="1998" w:type="dxa"/>
+            <w:shd w:val="clear" w:color="auto" w:fill="D9D9D9" w:themeFill="background1" w:themeFillShade="D9"/>
+          </w:tcPr>
+          <w:p>
+            <w:pPr>
+              <w:rPr>
+                <w:rFonts w:ascii="Times New Roman" w:hAnsi="Times New Roman" w:cs="Times New Roman"/>
+              </w:rPr>
+            </w:pPr>
+            <w:r>
+              <w:rPr>
+                <w:rFonts w:ascii="Times New Roman" w:hAnsi="Times New Roman" w:cs="Times New Roman"/>
+              </w:rPr>
+              <w:t>Jira:</w:t>
+            </w:r>
+          </w:p>
+        </w:tc>
+        <w:tc>
+          <w:tcPr>
+            <w:tcW w:w="7856" w:type="dxa"/>
+            <w:shd w:val="clear" w:color="auto" w:fill="D9D9D9" w:themeFill="background1" w:themeFillShade="D9"/>
+          </w:tcPr>
+          <w:p>
+            <w:pPr>
+              <w:cnfStyle w:val="000000100000"/>
+              <w:rPr>
+                <w:rFonts w:cs="Times New Roman"/>
+              </w:rPr>
+            </w:pPr>
+            <w:r>
+              <w:rPr>
+                <w:rFonts w:cs="Times New Roman"/>
+              </w:rPr>
+              <w:t>A</w:t>
+            </w:r>
+            <w:r>
+              <w:rPr>
+                <w:rFonts w:cs="Times New Roman"/>
+              </w:rPr>
+              <w:t xml:space="preserve"> proprietary issue tracking product, developed by Atlassian. It provides bug tracking, issue tracking, and project management functions</w:t>
+            </w:r>
+          </w:p>
+        </w:tc>
+      </w:tr>
+      <w:tr>
+        <w:trPr>
+          <w:cnfStyle w:val="000000010000"/>
+        </w:trPr>
+        <w:tc>
+          <w:tcPr>
+            <w:cnfStyle w:val="001000000000"/>
+            <w:tcW w:w="1998" w:type="dxa"/>
+          </w:tcPr>
+          <w:p>
+            <w:pPr>
+              <w:rPr>
+                <w:rFonts w:ascii="Times New Roman" w:hAnsi="Times New Roman" w:cs="Times New Roman"/>
+              </w:rPr>
+            </w:pPr>
+            <w:r>
+              <w:rPr>
+                <w:rFonts w:ascii="Times New Roman" w:hAnsi="Times New Roman" w:cs="Times New Roman"/>
+              </w:rPr>
+              <w:t>Json:</w:t>
+            </w:r>
+          </w:p>
+        </w:tc>
+        <w:tc>
+          <w:tcPr>
+            <w:tcW w:w="7856" w:type="dxa"/>
+          </w:tcPr>
+          <w:p>
+            <w:pPr>
+              <w:cnfStyle w:val="000000010000"/>
+              <w:rPr>
+                <w:rFonts w:cs="Times New Roman"/>
+              </w:rPr>
+            </w:pPr>
+            <w:r>
+              <w:rPr>
+                <w:rFonts w:cs="Times New Roman"/>
+              </w:rPr>
+              <w:t>(JavaScript Object Notation) is a lightweight data-interchange format</w:t>
+            </w:r>
+          </w:p>
+        </w:tc>
+      </w:tr>
+      <w:tr>
+        <w:trPr>
+          <w:cnfStyle w:val="000000100000"/>
+        </w:trPr>
+        <w:tc>
+          <w:tcPr>
+            <w:cnfStyle w:val="001000000000"/>
+            <w:tcW w:w="1998" w:type="dxa"/>
+            <w:shd w:val="clear" w:color="auto" w:fill="D9D9D9" w:themeFill="background1" w:themeFillShade="D9"/>
+          </w:tcPr>
+          <w:p>
+            <w:pPr>
+              <w:rPr>
+                <w:rFonts w:ascii="Times New Roman" w:hAnsi="Times New Roman" w:cs="Times New Roman"/>
+              </w:rPr>
+            </w:pPr>
+            <w:r>
+              <w:rPr>
+                <w:rFonts w:ascii="Times New Roman" w:hAnsi="Times New Roman" w:cs="Times New Roman"/>
+              </w:rPr>
+              <w:lastRenderedPageBreak/>
+              <w:t>Maven:</w:t>
+            </w:r>
+          </w:p>
+        </w:tc>
+        <w:tc>
+          <w:tcPr>
+            <w:tcW w:w="7856" w:type="dxa"/>
+            <w:shd w:val="clear" w:color="auto" w:fill="D9D9D9" w:themeFill="background1" w:themeFillShade="D9"/>
+          </w:tcPr>
+          <w:p>
+            <w:pPr>
+              <w:cnfStyle w:val="000000100000"/>
+              <w:rPr>
+                <w:rFonts w:cs="Times New Roman"/>
+              </w:rPr>
+            </w:pPr>
+            <w:r>
+              <w:rPr>
+                <w:rFonts w:cs="Times New Roman"/>
+              </w:rPr>
+              <w:t>A</w:t>
+            </w:r>
+            <w:r>
+              <w:rPr>
+                <w:rFonts w:cs="Times New Roman"/>
+              </w:rPr>
+              <w:t xml:space="preserve"> build automation tool used primarily for Java projects</w:t>
+            </w:r>
+          </w:p>
+        </w:tc>
+      </w:tr>
+      <w:tr>
+        <w:trPr>
+          <w:cnfStyle w:val="000000010000"/>
+        </w:trPr>
+        <w:tc>
+          <w:tcPr>
+            <w:cnfStyle w:val="001000000000"/>
+            <w:tcW w:w="1998" w:type="dxa"/>
+          </w:tcPr>
+          <w:p>
+            <w:pPr>
+              <w:rPr>
+                <w:rFonts w:ascii="Times New Roman" w:hAnsi="Times New Roman" w:cs="Times New Roman"/>
+              </w:rPr>
+            </w:pPr>
+            <w:r>
+              <w:rPr>
+                <w:rFonts w:ascii="Times New Roman" w:hAnsi="Times New Roman" w:cs="Times New Roman"/>
+              </w:rPr>
+              <w:t>Middleware</w:t>
+            </w:r>
+            <w:r>
+              <w:rPr>
+                <w:rFonts w:ascii="Times New Roman" w:hAnsi="Times New Roman" w:cs="Times New Roman"/>
+              </w:rPr>
+              <w:t>:</w:t>
+            </w:r>
+          </w:p>
+        </w:tc>
+        <w:tc>
+          <w:tcPr>
+            <w:tcW w:w="7856" w:type="dxa"/>
+          </w:tcPr>
+          <w:p>
+            <w:pPr>
+              <w:cnfStyle w:val="000000010000"/>
+              <w:rPr>
+                <w:rFonts w:cs="Times New Roman"/>
+              </w:rPr>
+            </w:pPr>
+            <w:r>
+              <w:rPr>
+                <w:rFonts w:cs="Times New Roman"/>
+              </w:rPr>
+              <w:t>S</w:t>
+            </w:r>
+            <w:r>
+              <w:rPr>
+                <w:rFonts w:cs="Times New Roman"/>
+              </w:rPr>
+              <w:t>oftware that acts as a bridge between an operating system or database and applications, especially on a network.</w:t>
+            </w:r>
+          </w:p>
+        </w:tc>
+      </w:tr>
+      <w:tr>
+        <w:trPr>
+          <w:cnfStyle w:val="000000100000"/>
+        </w:trPr>
+        <w:tc>
+          <w:tcPr>
+            <w:cnfStyle w:val="001000000000"/>
+            <w:tcW w:w="1998" w:type="dxa"/>
+            <w:shd w:val="clear" w:color="auto" w:fill="D9D9D9" w:themeFill="background1" w:themeFillShade="D9"/>
+          </w:tcPr>
+          <w:p>
+            <w:pPr>
+              <w:rPr>
+                <w:rFonts w:ascii="Times New Roman" w:hAnsi="Times New Roman" w:cs="Times New Roman"/>
+              </w:rPr>
+            </w:pPr>
+            <w:r>
+              <w:rPr>
+                <w:rFonts w:ascii="Times New Roman" w:hAnsi="Times New Roman" w:cs="Times New Roman"/>
+              </w:rPr>
+              <w:t>Minif</w:t>
+            </w:r>
+            <w:r>
+              <w:rPr>
+                <w:rFonts w:ascii="Times New Roman" w:hAnsi="Times New Roman" w:cs="Times New Roman"/>
+              </w:rPr>
+              <w:t>ication</w:t>
+            </w:r>
+            <w:r>
+              <w:rPr>
+                <w:rFonts w:ascii="Times New Roman" w:hAnsi="Times New Roman" w:cs="Times New Roman"/>
+              </w:rPr>
+              <w:t xml:space="preserve"> </w:t>
+            </w:r>
+          </w:p>
+        </w:tc>
+        <w:tc>
+          <w:tcPr>
+            <w:tcW w:w="7856" w:type="dxa"/>
+            <w:shd w:val="clear" w:color="auto" w:fill="D9D9D9" w:themeFill="background1" w:themeFillShade="D9"/>
+          </w:tcPr>
+          <w:p>
+            <w:pPr>
+              <w:cnfStyle w:val="000000100000"/>
+              <w:rPr>
+                <w:rFonts w:cs="Times New Roman"/>
+              </w:rPr>
+            </w:pPr>
+            <w:r>
+              <w:rPr>
+                <w:rFonts w:cs="Times New Roman"/>
+              </w:rPr>
+              <w:t>The</w:t>
+            </w:r>
+            <w:r>
+              <w:rPr>
+                <w:rFonts w:cs="Times New Roman"/>
+              </w:rPr>
+              <w:t xml:space="preserve"> practice of removing unnecessary characters from code to reduce its size thereby improving load times. When code is minified all comments are removed, as well as unneeded white space characters</w:t>
+            </w:r>
+          </w:p>
+        </w:tc>
+      </w:tr>
+      <w:tr>
+        <w:trPr>
+          <w:cnfStyle w:val="000000010000"/>
+        </w:trPr>
+        <w:tc>
+          <w:tcPr>
+            <w:cnfStyle w:val="001000000000"/>
+            <w:tcW w:w="1998" w:type="dxa"/>
+          </w:tcPr>
+          <w:p>
+            <w:pPr>
+              <w:rPr>
+                <w:rFonts w:ascii="Times New Roman" w:hAnsi="Times New Roman" w:cs="Times New Roman"/>
+              </w:rPr>
+            </w:pPr>
+            <w:r>
+              <w:rPr>
+                <w:rFonts w:ascii="Times New Roman" w:hAnsi="Times New Roman" w:cs="Times New Roman"/>
+              </w:rPr>
+              <w:t>R</w:t>
+            </w:r>
+            <w:r>
+              <w:rPr>
+                <w:rFonts w:ascii="Times New Roman" w:hAnsi="Times New Roman" w:cs="Times New Roman"/>
+              </w:rPr>
+              <w:t>efactor</w:t>
+            </w:r>
+            <w:r>
+              <w:rPr>
+                <w:rFonts w:ascii="Times New Roman" w:hAnsi="Times New Roman" w:cs="Times New Roman"/>
+              </w:rPr>
+              <w:t>ing</w:t>
+            </w:r>
+          </w:p>
+        </w:tc>
+        <w:tc>
+          <w:tcPr>
+            <w:tcW w:w="7856" w:type="dxa"/>
+          </w:tcPr>
+          <w:p>
+            <w:pPr>
+              <w:cnfStyle w:val="000000010000"/>
+              <w:rPr>
+                <w:rFonts w:cs="Times New Roman"/>
+              </w:rPr>
+            </w:pPr>
+            <w:r>
+              <w:rPr>
+                <w:rFonts w:cs="Times New Roman"/>
+              </w:rPr>
+              <w:t>Code refactoring is the process of restructuring existing computer code – changing the factoring – without changing its external behavior</w:t>
+            </w:r>
+          </w:p>
+        </w:tc>
+      </w:tr>
+      <w:tr>
+        <w:trPr>
+          <w:cnfStyle w:val="000000100000"/>
+        </w:trPr>
+        <w:tc>
+          <w:tcPr>
+            <w:cnfStyle w:val="001000000000"/>
+            <w:tcW w:w="1998" w:type="dxa"/>
+            <w:shd w:val="clear" w:color="auto" w:fill="D9D9D9" w:themeFill="background1" w:themeFillShade="D9"/>
+          </w:tcPr>
+          <w:p>
+            <w:pPr>
+              <w:rPr>
+                <w:rFonts w:ascii="Times New Roman" w:hAnsi="Times New Roman" w:cs="Times New Roman"/>
+              </w:rPr>
+            </w:pPr>
+            <w:r>
+              <w:rPr>
+                <w:rFonts w:ascii="Times New Roman" w:hAnsi="Times New Roman" w:cs="Times New Roman"/>
+              </w:rPr>
+              <w:t>Remote</w:t>
+            </w:r>
+            <w:r>
+              <w:rPr>
+                <w:rFonts w:ascii="Times New Roman" w:hAnsi="Times New Roman" w:cs="Times New Roman"/>
+              </w:rPr>
+              <w:t xml:space="preserve"> debugging:</w:t>
+            </w:r>
+          </w:p>
+        </w:tc>
+        <w:tc>
+          <w:tcPr>
+            <w:tcW w:w="7856" w:type="dxa"/>
+            <w:shd w:val="clear" w:color="auto" w:fill="D9D9D9" w:themeFill="background1" w:themeFillShade="D9"/>
+          </w:tcPr>
+          <w:p>
+            <w:pPr>
+              <w:cnfStyle w:val="000000100000"/>
+              <w:rPr>
+                <w:rFonts w:cs="Times New Roman"/>
+              </w:rPr>
+            </w:pPr>
+            <w:r>
+              <w:rPr>
+                <w:rFonts w:cs="Times New Roman"/>
+              </w:rPr>
+              <w:t>D</w:t>
+            </w:r>
+            <w:r>
+              <w:rPr>
+                <w:rFonts w:cs="Times New Roman"/>
+              </w:rPr>
+              <w:t>ebugging an application by connecting the remotely running application with your development environment</w:t>
+            </w:r>
+          </w:p>
+        </w:tc>
+      </w:tr>
+      <w:tr>
+        <w:trPr>
+          <w:cnfStyle w:val="000000010000"/>
+        </w:trPr>
+        <w:tc>
+          <w:tcPr>
+            <w:cnfStyle w:val="001000000000"/>
+            <w:tcW w:w="1998" w:type="dxa"/>
+            <w:shd w:val="clear" w:color="auto" w:fill="auto"/>
+          </w:tcPr>
+          <w:p>
+            <w:pPr>
+              <w:rPr>
+                <w:rFonts w:ascii="Times New Roman" w:hAnsi="Times New Roman" w:cs="Times New Roman"/>
+              </w:rPr>
+            </w:pPr>
+            <w:r>
+              <w:rPr>
+                <w:rFonts w:ascii="Times New Roman" w:hAnsi="Times New Roman" w:cs="Times New Roman"/>
+              </w:rPr>
+              <w:t>Rest:</w:t>
+            </w:r>
+          </w:p>
+        </w:tc>
+        <w:tc>
+          <w:tcPr>
+            <w:tcW w:w="7856" w:type="dxa"/>
+            <w:shd w:val="clear" w:color="auto" w:fill="auto"/>
+          </w:tcPr>
+          <w:p>
+            <w:pPr>
+              <w:cnfStyle w:val="000000010000"/>
+              <w:rPr>
+                <w:rFonts w:cs="Times New Roman"/>
+              </w:rPr>
+            </w:pPr>
+            <w:r>
+              <w:rPr>
+                <w:rFonts w:cs="Times New Roman"/>
+              </w:rPr>
+              <w:t>Representational State Transfer</w:t>
+            </w:r>
+            <w:r>
+              <w:rPr>
+                <w:rFonts w:cs="Times New Roman"/>
+              </w:rPr>
+              <w:t xml:space="preserve"> </w:t>
+            </w:r>
+            <w:r>
+              <w:rPr>
+                <w:rFonts w:cs="Times New Roman"/>
+              </w:rPr>
+              <w:t>relies on a stateless, client-server, cacheable communications protocol</w:t>
+            </w:r>
+          </w:p>
+        </w:tc>
+      </w:tr>
+      <w:tr>
+        <w:trPr>
+          <w:cnfStyle w:val="000000100000"/>
+        </w:trPr>
+        <w:tc>
+          <w:tcPr>
+            <w:cnfStyle w:val="001000000000"/>
+            <w:tcW w:w="1998" w:type="dxa"/>
+            <w:shd w:val="clear" w:color="auto" w:fill="D9D9D9" w:themeFill="background1" w:themeFillShade="D9"/>
+          </w:tcPr>
+          <w:p>
+            <w:pPr>
+              <w:rPr>
+                <w:rFonts w:ascii="Times New Roman" w:hAnsi="Times New Roman" w:cs="Times New Roman"/>
+              </w:rPr>
+            </w:pPr>
+            <w:r>
+              <w:rPr>
+                <w:rFonts w:ascii="Times New Roman" w:hAnsi="Times New Roman" w:cs="Times New Roman"/>
+              </w:rPr>
+              <w:t>Sort</w:t>
+            </w:r>
+            <w:r>
+              <w:rPr>
+                <w:rFonts w:ascii="Times New Roman" w:hAnsi="Times New Roman" w:cs="Times New Roman"/>
+              </w:rPr>
+              <w:t>ing</w:t>
+            </w:r>
+            <w:r>
+              <w:rPr>
+                <w:rFonts w:ascii="Times New Roman" w:hAnsi="Times New Roman" w:cs="Times New Roman"/>
+              </w:rPr>
+              <w:t>:</w:t>
+            </w:r>
+          </w:p>
+        </w:tc>
+        <w:tc>
+          <w:tcPr>
+            <w:tcW w:w="7856" w:type="dxa"/>
+            <w:shd w:val="clear" w:color="auto" w:fill="D9D9D9" w:themeFill="background1" w:themeFillShade="D9"/>
+          </w:tcPr>
+          <w:p>
+            <w:pPr>
+              <w:cnfStyle w:val="000000100000"/>
+              <w:rPr>
+                <w:rFonts w:cs="Times New Roman"/>
+              </w:rPr>
+            </w:pPr>
+            <w:r>
+              <w:rPr>
+                <w:rFonts w:cs="Times New Roman"/>
+              </w:rPr>
+              <w:t>Any</w:t>
+            </w:r>
+            <w:r>
+              <w:rPr>
+                <w:rFonts w:cs="Times New Roman"/>
+              </w:rPr>
+              <w:t xml:space="preserve"> process of arranging items according to a certain sequence or in different sets</w:t>
+            </w:r>
+          </w:p>
+        </w:tc>
+      </w:tr>
+      <w:tr>
+        <w:trPr>
+          <w:cnfStyle w:val="000000010000"/>
+        </w:trPr>
+        <w:tc>
+          <w:tcPr>
+            <w:cnfStyle w:val="001000000000"/>
+            <w:tcW w:w="1998" w:type="dxa"/>
+            <w:shd w:val="clear" w:color="auto" w:fill="auto"/>
+          </w:tcPr>
+          <w:p>
+            <w:pPr>
+              <w:rPr>
+                <w:rFonts w:ascii="Times New Roman" w:hAnsi="Times New Roman" w:cs="Times New Roman"/>
+              </w:rPr>
+            </w:pPr>
+            <w:r>
+              <w:rPr>
+                <w:rFonts w:ascii="Times New Roman" w:hAnsi="Times New Roman" w:cs="Times New Roman"/>
+              </w:rPr>
+              <w:t>SVG</w:t>
+            </w:r>
+          </w:p>
+        </w:tc>
+        <w:tc>
+          <w:tcPr>
+            <w:tcW w:w="7856" w:type="dxa"/>
+            <w:shd w:val="clear" w:color="auto" w:fill="auto"/>
+          </w:tcPr>
+          <w:p>
+            <w:pPr>
+              <w:cnfStyle w:val="000000010000"/>
+              <w:rPr>
+                <w:rFonts w:cs="Times New Roman"/>
+              </w:rPr>
+            </w:pPr>
+            <w:r>
+              <w:rPr>
+                <w:rFonts w:cs="Times New Roman"/>
+              </w:rPr>
+              <w:t>Scalable Vector Graphics (SVG) is an XML-based vector image format for two-dimensional graphics with support for interactivity and animation</w:t>
+            </w:r>
+          </w:p>
+        </w:tc>
+      </w:tr>
+      <w:tr>
+        <w:trPr>
+          <w:cnfStyle w:val="000000100000"/>
+        </w:trPr>
+        <w:tc>
+          <w:tcPr>
+            <w:cnfStyle w:val="001000000000"/>
+            <w:tcW w:w="1998" w:type="dxa"/>
+            <w:shd w:val="clear" w:color="auto" w:fill="D9D9D9" w:themeFill="background1" w:themeFillShade="D9"/>
+          </w:tcPr>
+          <w:p>
+            <w:pPr>
+              <w:rPr>
+                <w:rFonts w:ascii="Times New Roman" w:hAnsi="Times New Roman" w:cs="Times New Roman"/>
+              </w:rPr>
+            </w:pPr>
+            <w:r>
+              <w:rPr>
+                <w:rFonts w:ascii="Times New Roman" w:hAnsi="Times New Roman" w:cs="Times New Roman"/>
+              </w:rPr>
+              <w:t xml:space="preserve">Task Runner: </w:t>
+            </w:r>
+          </w:p>
+        </w:tc>
+        <w:tc>
+          <w:tcPr>
+            <w:tcW w:w="7856" w:type="dxa"/>
+            <w:shd w:val="clear" w:color="auto" w:fill="D9D9D9" w:themeFill="background1" w:themeFillShade="D9"/>
+          </w:tcPr>
+          <w:p>
+            <w:pPr>
+              <w:cnfStyle w:val="000000100000"/>
+              <w:rPr>
+                <w:rFonts w:cs="Times New Roman"/>
+              </w:rPr>
+            </w:pPr>
+            <w:r>
+              <w:rPr>
+                <w:rFonts w:cs="Times New Roman"/>
+              </w:rPr>
+              <w:t>A</w:t>
+            </w:r>
+            <w:r>
+              <w:rPr>
+                <w:rFonts w:cs="Times New Roman"/>
+              </w:rPr>
+              <w:t xml:space="preserve"> set of tools to make build operation clean and well documented</w:t>
+            </w:r>
+          </w:p>
+        </w:tc>
+      </w:tr>
+      <w:tr>
+        <w:trPr>
+          <w:cnfStyle w:val="000000010000"/>
+        </w:trPr>
+        <w:tc>
+          <w:tcPr>
+            <w:cnfStyle w:val="001000000000"/>
+            <w:tcW w:w="1998" w:type="dxa"/>
+            <w:shd w:val="clear" w:color="auto" w:fill="auto"/>
+          </w:tcPr>
+          <w:p>
+            <w:pPr>
+              <w:rPr>
+                <w:rFonts w:ascii="Times New Roman" w:hAnsi="Times New Roman" w:cs="Times New Roman"/>
+              </w:rPr>
+            </w:pPr>
+            <w:r>
+              <w:rPr>
+                <w:rFonts w:ascii="Times New Roman" w:hAnsi="Times New Roman" w:cs="Times New Roman"/>
+              </w:rPr>
+              <w:t>Uglify:</w:t>
+            </w:r>
+          </w:p>
+        </w:tc>
+        <w:tc>
+          <w:tcPr>
+            <w:tcW w:w="7856" w:type="dxa"/>
+            <w:shd w:val="clear" w:color="auto" w:fill="auto"/>
+          </w:tcPr>
+          <w:p>
+            <w:pPr>
+              <w:cnfStyle w:val="000000010000"/>
+              <w:rPr>
+                <w:rFonts w:cs="Times New Roman"/>
+              </w:rPr>
+            </w:pPr>
+            <w:r>
+              <w:rPr>
+                <w:rFonts w:cs="Times New Roman"/>
+              </w:rPr>
+              <w:t>The name given by GruntJS for minification</w:t>
+            </w:r>
+          </w:p>
+        </w:tc>
+      </w:tr>
+      <w:tr>
+        <w:trPr>
+          <w:cnfStyle w:val="000000100000"/>
+        </w:trPr>
+        <w:tc>
+          <w:tcPr>
+            <w:cnfStyle w:val="001000000000"/>
+            <w:tcW w:w="1998" w:type="dxa"/>
+            <w:shd w:val="clear" w:color="auto" w:fill="D9D9D9" w:themeFill="background1" w:themeFillShade="D9"/>
+          </w:tcPr>
+          <w:p>
+            <w:pPr>
+              <w:rPr>
+                <w:rFonts w:ascii="Times New Roman" w:hAnsi="Times New Roman" w:cs="Times New Roman"/>
+              </w:rPr>
+            </w:pPr>
+            <w:r>
+              <w:rPr>
+                <w:rFonts w:ascii="Times New Roman" w:hAnsi="Times New Roman" w:cs="Times New Roman"/>
+              </w:rPr>
+              <w:t>Vega:</w:t>
+            </w:r>
+          </w:p>
+        </w:tc>
+        <w:tc>
+          <w:tcPr>
+            <w:tcW w:w="7856" w:type="dxa"/>
+            <w:shd w:val="clear" w:color="auto" w:fill="D9D9D9" w:themeFill="background1" w:themeFillShade="D9"/>
+          </w:tcPr>
+          <w:p>
+            <w:pPr>
+              <w:cnfStyle w:val="000000100000"/>
+              <w:rPr>
+                <w:rFonts w:cs="Times New Roman"/>
+              </w:rPr>
+            </w:pPr>
+            <w:r>
+              <w:rPr>
+                <w:rFonts w:cs="Times New Roman"/>
+              </w:rPr>
+              <w:t>A</w:t>
+            </w:r>
+            <w:r>
+              <w:rPr>
+                <w:rFonts w:cs="Times New Roman"/>
+              </w:rPr>
+              <w:t xml:space="preserve"> visualization grammar , a declarative format for creating, saving and sharing visualization designs</w:t>
+            </w:r>
+          </w:p>
+        </w:tc>
+      </w:tr>
+      <w:tr>
+        <w:trPr>
+          <w:cnfStyle w:val="000000010000"/>
+        </w:trPr>
+        <w:tc>
+          <w:tcPr>
+            <w:cnfStyle w:val="001000000000"/>
+            <w:tcW w:w="1998" w:type="dxa"/>
+            <w:shd w:val="clear" w:color="auto" w:fill="auto"/>
+          </w:tcPr>
+          <w:p>
+            <w:pPr>
+              <w:rPr>
+                <w:rFonts w:ascii="Times New Roman" w:hAnsi="Times New Roman" w:cs="Times New Roman"/>
+              </w:rPr>
+            </w:pPr>
+            <w:r>
+              <w:rPr>
+                <w:rFonts w:ascii="Times New Roman" w:hAnsi="Times New Roman" w:cs="Times New Roman"/>
+              </w:rPr>
+              <w:t>Version</w:t>
+            </w:r>
+            <w:r>
+              <w:rPr>
+                <w:rFonts w:ascii="Times New Roman" w:hAnsi="Times New Roman" w:cs="Times New Roman"/>
+              </w:rPr>
+              <w:t xml:space="preserve"> controll</w:t>
+            </w:r>
+          </w:p>
+        </w:tc>
+        <w:tc>
+          <w:tcPr>
+            <w:tcW w:w="7856" w:type="dxa"/>
+            <w:shd w:val="clear" w:color="auto" w:fill="auto"/>
+          </w:tcPr>
+          <w:p>
+            <w:pPr>
+              <w:cnfStyle w:val="000000010000"/>
+              <w:rPr>
+                <w:rFonts w:cs="Times New Roman"/>
+              </w:rPr>
+            </w:pPr>
+            <w:r>
+              <w:rPr>
+                <w:rFonts w:cs="Times New Roman"/>
+              </w:rPr>
+              <w:t>a system that records changes to a file or set of files over time so that you can recall specific versions later</w:t>
+            </w:r>
+          </w:p>
+        </w:tc>
+      </w:tr>
+      <w:tr>
+        <w:trPr>
+          <w:cnfStyle w:val="000000100000"/>
+        </w:trPr>
+        <w:tc>
+          <w:tcPr>
+            <w:cnfStyle w:val="001000000000"/>
+            <w:tcW w:w="1998" w:type="dxa"/>
+            <w:shd w:val="clear" w:color="auto" w:fill="D9D9D9" w:themeFill="background1" w:themeFillShade="D9"/>
+          </w:tcPr>
+          <w:p>
+            <w:pPr>
+              <w:rPr>
+                <w:rFonts w:ascii="Times New Roman" w:hAnsi="Times New Roman" w:cs="Times New Roman"/>
+              </w:rPr>
+            </w:pPr>
+            <w:r>
+              <w:rPr>
+                <w:rFonts w:ascii="Times New Roman" w:hAnsi="Times New Roman" w:cs="Times New Roman"/>
+              </w:rPr>
+              <w:t>Web</w:t>
+            </w:r>
+            <w:r>
+              <w:rPr>
+                <w:rFonts w:ascii="Times New Roman" w:hAnsi="Times New Roman" w:cs="Times New Roman"/>
+              </w:rPr>
+              <w:t xml:space="preserve"> </w:t>
+            </w:r>
+            <w:r>
+              <w:rPr>
+                <w:rFonts w:ascii="Times New Roman" w:hAnsi="Times New Roman" w:cs="Times New Roman"/>
+              </w:rPr>
+              <w:t>app:</w:t>
+            </w:r>
+          </w:p>
+        </w:tc>
+        <w:tc>
+          <w:tcPr>
+            <w:tcW w:w="7856" w:type="dxa"/>
+            <w:shd w:val="clear" w:color="auto" w:fill="D9D9D9" w:themeFill="background1" w:themeFillShade="D9"/>
+          </w:tcPr>
+          <w:p>
+            <w:pPr>
+              <w:cnfStyle w:val="000000100000"/>
+              <w:rPr>
+                <w:rFonts w:cs="Times New Roman"/>
+              </w:rPr>
+            </w:pPr>
+            <w:r>
+              <w:rPr>
+                <w:rFonts w:cs="Times New Roman"/>
+              </w:rPr>
+              <w:t>A</w:t>
+            </w:r>
+            <w:r>
+              <w:rPr>
+                <w:rFonts w:cs="Times New Roman"/>
+              </w:rPr>
+              <w:t>ny software that runs in a web browser</w:t>
+            </w:r>
+          </w:p>
+        </w:tc>
+      </w:tr>
+      <w:tr>
+        <w:trPr>
+          <w:cnfStyle w:val="000000010000"/>
+        </w:trPr>
+        <w:tc>
+          <w:tcPr>
+            <w:cnfStyle w:val="001000000000"/>
+            <w:tcW w:w="1998" w:type="dxa"/>
+            <w:shd w:val="clear" w:color="auto" w:fill="auto"/>
+          </w:tcPr>
+          <w:p>
+            <w:pPr>
+              <w:rPr>
+                <w:rFonts w:ascii="Times New Roman" w:hAnsi="Times New Roman" w:cs="Times New Roman"/>
+              </w:rPr>
+            </w:pPr>
+            <w:r>
+              <w:rPr>
+                <w:rFonts w:ascii="Times New Roman" w:hAnsi="Times New Roman" w:cs="Times New Roman"/>
+              </w:rPr>
+              <w:t xml:space="preserve">Web </w:t>
+            </w:r>
+            <w:r>
+              <w:rPr>
+                <w:rFonts w:ascii="Times New Roman" w:hAnsi="Times New Roman" w:cs="Times New Roman"/>
+              </w:rPr>
+              <w:t xml:space="preserve">Application </w:t>
+            </w:r>
+            <w:r>
+              <w:rPr>
+                <w:rFonts w:ascii="Times New Roman" w:hAnsi="Times New Roman" w:cs="Times New Roman"/>
+              </w:rPr>
+              <w:t>Archive:</w:t>
+            </w:r>
+          </w:p>
+        </w:tc>
+        <w:tc>
+          <w:tcPr>
+            <w:tcW w:w="7856" w:type="dxa"/>
+            <w:shd w:val="clear" w:color="auto" w:fill="auto"/>
+          </w:tcPr>
+          <w:p>
+            <w:pPr>
+              <w:cnfStyle w:val="000000010000"/>
+              <w:rPr>
+                <w:rFonts w:cs="Times New Roman"/>
+              </w:rPr>
+            </w:pPr>
+            <w:r>
+              <w:rPr>
+                <w:rFonts w:cs="Times New Roman"/>
+              </w:rPr>
+              <w:t>A</w:t>
+            </w:r>
+            <w:r>
+              <w:rPr>
+                <w:rFonts w:cs="Times New Roman"/>
+              </w:rPr>
+              <w:t xml:space="preserve"> WAR file (or Web application ARchive) is a JAR file used to distribute a collection of JavaServer Pages, Java Servlets, Java classes, XML files, tag libraries, static web pages (HTML and related files) and other resources that together constitute a web application.</w:t>
+            </w:r>
+          </w:p>
+        </w:tc>
+      </w:tr>
+      <w:tr>
+        <w:trPr>
+          <w:cnfStyle w:val="000000100000"/>
+        </w:trPr>
+        <w:tc>
+          <w:tcPr>
+            <w:cnfStyle w:val="001000000000"/>
+            <w:tcW w:w="1998" w:type="dxa"/>
+            <w:shd w:val="clear" w:color="auto" w:fill="D9D9D9" w:themeFill="background1" w:themeFillShade="D9"/>
+          </w:tcPr>
+          <w:p>
+            <w:pPr>
+              <w:rPr>
+                <w:rFonts w:ascii="Times New Roman" w:hAnsi="Times New Roman" w:cs="Times New Roman"/>
+              </w:rPr>
+            </w:pPr>
+            <w:r>
+              <w:rPr>
+                <w:rFonts w:ascii="Times New Roman" w:hAnsi="Times New Roman" w:cs="Times New Roman"/>
+              </w:rPr>
+              <w:t>Web</w:t>
+            </w:r>
+            <w:r>
+              <w:rPr>
+                <w:rFonts w:ascii="Times New Roman" w:hAnsi="Times New Roman" w:cs="Times New Roman"/>
+              </w:rPr>
+              <w:t xml:space="preserve"> service</w:t>
+            </w:r>
+            <w:r>
+              <w:rPr>
+                <w:rFonts w:ascii="Times New Roman" w:hAnsi="Times New Roman" w:cs="Times New Roman"/>
+              </w:rPr>
+              <w:t>s</w:t>
+            </w:r>
+            <w:r>
+              <w:rPr>
+                <w:rFonts w:ascii="Times New Roman" w:hAnsi="Times New Roman" w:cs="Times New Roman"/>
+              </w:rPr>
+              <w:t>:</w:t>
+            </w:r>
+          </w:p>
+        </w:tc>
+        <w:tc>
+          <w:tcPr>
+            <w:tcW w:w="7856" w:type="dxa"/>
+            <w:shd w:val="clear" w:color="auto" w:fill="D9D9D9" w:themeFill="background1" w:themeFillShade="D9"/>
+          </w:tcPr>
+          <w:p>
+            <w:pPr>
+              <w:cnfStyle w:val="000000100000"/>
+              <w:rPr>
+                <w:rFonts w:cs="Times New Roman"/>
+              </w:rPr>
+            </w:pPr>
+            <w:r>
+              <w:rPr>
+                <w:rFonts w:cs="Times New Roman"/>
+              </w:rPr>
+              <w:t>C</w:t>
+            </w:r>
+            <w:r>
+              <w:rPr>
+                <w:rFonts w:cs="Times New Roman"/>
+              </w:rPr>
+              <w:t>lient</w:t>
+            </w:r>
+            <w:r>
+              <w:rPr>
+                <w:rFonts w:cs="Times New Roman"/>
+              </w:rPr>
+              <w:t>s</w:t>
+            </w:r>
+            <w:r>
+              <w:rPr>
+                <w:rFonts w:cs="Times New Roman"/>
+              </w:rPr>
+              <w:t xml:space="preserve"> and server applications that communicate over the World Wide Web's (WWW) HyperText Transfer Protocol (HTTP).</w:t>
+            </w:r>
+          </w:p>
+        </w:tc>
+      </w:tr>
+      <w:tr>
+        <w:trPr>
+          <w:cnfStyle w:val="000000010000"/>
+        </w:trPr>
+        <w:tc>
+          <w:tcPr>
+            <w:cnfStyle w:val="001000000000"/>
+            <w:tcW w:w="1998" w:type="dxa"/>
+          </w:tcPr>
+          <w:p>
+            <w:pPr>
+              <w:rPr>
+                <w:rFonts w:ascii="Times New Roman" w:hAnsi="Times New Roman" w:cs="Times New Roman"/>
+              </w:rPr>
+            </w:pPr>
+            <w:r>
+              <w:rPr>
+                <w:rFonts w:ascii="Times New Roman" w:hAnsi="Times New Roman" w:cs="Times New Roman"/>
+              </w:rPr>
+              <w:t>WSDL</w:t>
+            </w:r>
+          </w:p>
+        </w:tc>
+        <w:tc>
+          <w:tcPr>
+            <w:tcW w:w="7856" w:type="dxa"/>
+          </w:tcPr>
+          <w:p>
+            <w:pPr>
+              <w:cnfStyle w:val="000000010000"/>
+              <w:rPr>
+                <w:rFonts w:cs="Times New Roman"/>
+              </w:rPr>
+            </w:pPr>
+            <w:r>
+              <w:rPr>
+                <w:rFonts w:cs="Times New Roman"/>
+              </w:rPr>
+              <w:t>A</w:t>
+            </w:r>
+            <w:r>
+              <w:rPr>
+                <w:rFonts w:cs="Times New Roman"/>
+              </w:rPr>
+              <w:t>n XML format for describing network services as a set of endpoints operating on messages containing either document-oriented or procedure-oriented information.</w:t>
+            </w:r>
+          </w:p>
+        </w:tc>
+      </w:tr>
+    </w:tbl>
+    <w:p>
+      <w:pPr>
+        <w:rPr>
+          <w:rFonts w:ascii="Times New Roman" w:hAnsi="Times New Roman" w:cs="Times New Roman"/>
+        </w:rPr>
+      </w:pPr>
+    </w:p>
+    <w:p>
+      <w:pPr>
+        <w:pStyle w:val="NoSpacing"/>
+        <w:rPr>
+          <w:rFonts w:cs="Times New Roman"/>
+        </w:rPr>
+      </w:pPr>
+    </w:p>
+    <w:p>
+      <w:pPr>
+        <w:pStyle w:val="NoSpacing"/>
+        <w:rPr>
+          <w:rFonts w:cs="Times New Roman"/>
+        </w:rPr>
+      </w:pPr>
+    </w:p>
+    <w:p>
+      <w:pPr>
+        <w:pStyle w:val="NoSpacing"/>
+        <w:rPr>
+          <w:rFonts w:cs="Times New Roman"/>
+        </w:rPr>
+      </w:pPr>
+    </w:p>
+    <w:p>
+      <w:pPr>
+        <w:pStyle w:val="NoSpacing"/>
+        <w:rPr>
+          <w:rFonts w:cs="Times New Roman"/>
+        </w:rPr>
+      </w:pPr>
+    </w:p>
+    <w:p>
+      <w:pPr>
+        <w:pStyle w:val="NoSpacing"/>
+        <w:rPr>
+          <w:rFonts w:cs="Times New Roman"/>
+        </w:rPr>
+      </w:pPr>
+    </w:p>
+    <w:p>
+      <w:pPr>
+        <w:pStyle w:val="NoSpacing"/>
+        <w:rPr>
+          <w:rFonts w:cs="Times New Roman"/>
+        </w:rPr>
+      </w:pPr>
+    </w:p>
+    <w:p>
+      <w:pPr>
+        <w:pStyle w:val="NoSpacing"/>
+        <w:rPr>
+          <w:rFonts w:cs="Times New Roman"/>
+        </w:rPr>
+      </w:pPr>
+    </w:p>
+    <w:p>
+      <w:pPr>
+        <w:pStyle w:val="NoSpacing"/>
+        <w:rPr>
+          <w:rFonts w:cs="Times New Roman"/>
+        </w:rPr>
+      </w:pPr>
+    </w:p>
+    <w:p>
+      <w:pPr>
+        <w:pStyle w:val="NoSpacing"/>
+        <w:rPr>
+          <w:rFonts w:cs="Times New Roman"/>
+        </w:rPr>
+      </w:pPr>
+    </w:p>
+    <w:p>
+      <w:pPr>
+        <w:pStyle w:val="NoSpacing"/>
+        <w:rPr>
+          <w:rFonts w:cs="Times New Roman"/>
+        </w:rPr>
+      </w:pPr>
+    </w:p>
+    <w:p>
+      <w:pPr>
+        <w:pStyle w:val="NoSpacing"/>
+        <w:rPr>
+          <w:rFonts w:cs="Times New Roman"/>
+        </w:rPr>
+      </w:pPr>
+    </w:p>
+    <w:p>
+      <w:pPr>
+        <w:pStyle w:val="NoSpacing"/>
+        <w:rPr>
+          <w:rFonts w:cs="Times New Roman"/>
+        </w:rPr>
+      </w:pPr>
+    </w:p>
+    <w:p>
+      <w:pPr>
+        <w:pStyle w:val="NoSpacing"/>
+        <w:rPr>
+          <w:rFonts w:cs="Times New Roman"/>
+        </w:rPr>
+      </w:pPr>
+    </w:p>
+    <w:p>
+      <w:pPr>
+        <w:pStyle w:val="NoSpacing"/>
+        <w:rPr>
+          <w:rFonts w:cs="Times New Roman"/>
+        </w:rPr>
+      </w:pPr>
+    </w:p>
+    <w:p>
+      <w:pPr>
+        <w:pStyle w:val="NoSpacing"/>
+        <w:rPr>
+          <w:rFonts w:cs="Times New Roman"/>
+        </w:rPr>
+      </w:pPr>
+    </w:p>
+    <w:p>
+      <w:pPr>
+        <w:pStyle w:val="NoSpacing"/>
+        <w:rPr>
+          <w:rFonts w:cs="Times New Roman"/>
+        </w:rPr>
+      </w:pPr>
+    </w:p>
+    <w:p>
+      <w:pPr>
+        <w:pStyle w:val="NoSpacing"/>
+        <w:rPr>
+          <w:rFonts w:cs="Times New Roman"/>
+        </w:rPr>
+      </w:pPr>
+    </w:p>
+    <w:p>
+      <w:pPr>
+        <w:pStyle w:val="NoSpacing"/>
+        <w:rPr>
+          <w:rFonts w:cs="Times New Roman"/>
+        </w:rPr>
+      </w:pPr>
+    </w:p>
+    <w:p>
+      <w:pPr>
+        <w:pStyle w:val="NoSpacing"/>
+        <w:rPr>
+          <w:rFonts w:cs="Times New Roman"/>
+        </w:rPr>
+      </w:pPr>
+      <w:r>
+        <w:rPr>
+          <w:rFonts w:cs="Times New Roman"/>
           <w:noProof/>
           <w:lang w:bidi="si-LK"/>
         </w:rPr>
+        <w:lastRenderedPageBreak/>
         <w:drawing>
           <wp:anchor distT="0" distB="0" distL="114300" distR="114300" simplePos="0" relativeHeight="251721728" behindDoc="1" locked="0" layoutInCell="1" allowOverlap="1">
             <wp:simplePos x="0" y="0"/>
@@ -36861,7 +39685,7 @@
                     </pic:cNvPicPr>
                   </pic:nvPicPr>
                   <pic:blipFill>
-                    <a:blip r:embed="rId139"/>
+                    <a:blip r:embed="rId143"/>
                     <a:srcRect/>
                     <a:stretch>
                       <a:fillRect/>
@@ -36893,7 +39717,7 @@
         <w:rPr>
           <w:rFonts w:cs="Times New Roman"/>
         </w:rPr>
-        <w:t>Annex. 1</w:t>
+        <w:t>Annex. 2</w:t>
       </w:r>
       <w:r>
         <w:rPr>
@@ -37073,7 +39897,19 @@
         <w:rPr>
           <w:rFonts w:cs="Times New Roman"/>
         </w:rPr>
-        <w:t>Annex.2: WSO2 support model overview</w:t>
+        <w:t>Annex.</w:t>
+      </w:r>
+      <w:r>
+        <w:rPr>
+          <w:rFonts w:cs="Times New Roman"/>
+        </w:rPr>
+        <w:t>3</w:t>
+      </w:r>
+      <w:r>
+        <w:rPr>
+          <w:rFonts w:cs="Times New Roman"/>
+        </w:rPr>
+        <w:t>: WSO2 support model overview</w:t>
       </w:r>
     </w:p>
     <w:p>
@@ -37123,7 +39959,7 @@
                     </pic:cNvPicPr>
                   </pic:nvPicPr>
                   <pic:blipFill>
-                    <a:blip r:embed="rId140"/>
+                    <a:blip r:embed="rId144"/>
                     <a:srcRect/>
                     <a:stretch>
                       <a:fillRect/>
@@ -37251,7 +40087,19 @@
         <w:rPr>
           <w:rFonts w:cs="Times New Roman"/>
         </w:rPr>
-        <w:t xml:space="preserve">Annex. 3: </w:t>
+        <w:t xml:space="preserve">Annex. </w:t>
+      </w:r>
+      <w:r>
+        <w:rPr>
+          <w:rFonts w:cs="Times New Roman"/>
+        </w:rPr>
+        <w:t>4</w:t>
+      </w:r>
+      <w:r>
+        <w:rPr>
+          <w:rFonts w:cs="Times New Roman"/>
+        </w:rPr>
+        <w:t xml:space="preserve">: </w:t>
       </w:r>
       <w:r>
         <w:rPr>
@@ -37299,7 +40147,7 @@
                     </pic:cNvPicPr>
                   </pic:nvPicPr>
                   <pic:blipFill>
-                    <a:blip r:embed="rId141"/>
+                    <a:blip r:embed="rId145"/>
                     <a:srcRect/>
                     <a:stretch>
                       <a:fillRect/>
@@ -37349,172 +40197,201 @@
         </w:rPr>
         <w:br w:type="page"/>
       </w:r>
-    </w:p>
-    <w:p>
-      <w:pPr>
-        <w:widowControl/>
-        <w:suppressAutoHyphens w:val="0"/>
-        <w:overflowPunct/>
-        <w:rPr>
-          <w:rFonts w:ascii="Times New Roman" w:hAnsi="Times New Roman" w:cs="Times New Roman"/>
-        </w:rPr>
-      </w:pPr>
-    </w:p>
-    <w:p>
-      <w:pPr>
-        <w:widowControl/>
-        <w:suppressAutoHyphens w:val="0"/>
-        <w:overflowPunct/>
-        <w:rPr>
-          <w:rFonts w:ascii="Times New Roman" w:hAnsi="Times New Roman" w:cs="Times New Roman"/>
-        </w:rPr>
-      </w:pPr>
-    </w:p>
-    <w:p>
-      <w:pPr>
-        <w:rPr>
-          <w:rFonts w:ascii="Times New Roman" w:hAnsi="Times New Roman" w:cs="Times New Roman"/>
-        </w:rPr>
-      </w:pPr>
-      <w:r>
-        <w:rPr>
-          <w:rFonts w:ascii="Times New Roman" w:hAnsi="Times New Roman" w:cs="Times New Roman"/>
-        </w:rPr>
-        <w:t xml:space="preserve">Terms </w:t>
-      </w:r>
-      <w:r>
-        <w:rPr>
-          <w:rFonts w:ascii="Times New Roman" w:hAnsi="Times New Roman" w:cs="Times New Roman"/>
-        </w:rPr>
-        <w:t>used:</w:t>
-      </w:r>
-      <w:r>
-        <w:rPr>
-          <w:rFonts w:ascii="Times New Roman" w:hAnsi="Times New Roman" w:cs="Times New Roman"/>
-        </w:rPr>
-        <w:t xml:space="preserve"> javascript , d3js, svg, version controlling, git, github, webstorm, sublime text, WSo2, IDE, text editor, web browser</w:t>
-      </w:r>
-      <w:r>
-        <w:rPr>
-          <w:rFonts w:ascii="Times New Roman" w:hAnsi="Times New Roman" w:cs="Times New Roman"/>
-        </w:rPr>
-        <w:t>, widget</w:t>
-      </w:r>
-      <w:r>
-        <w:rPr>
-          <w:rFonts w:ascii="Times New Roman" w:hAnsi="Times New Roman" w:cs="Times New Roman"/>
-        </w:rPr>
-        <w:t>,json</w:t>
-      </w:r>
-      <w:r>
-        <w:rPr>
-          <w:rFonts w:ascii="Times New Roman" w:hAnsi="Times New Roman" w:cs="Times New Roman"/>
-        </w:rPr>
-        <w:t>,igViz</w:t>
-      </w:r>
-      <w:r>
-        <w:rPr>
-          <w:rFonts w:ascii="Times New Roman" w:hAnsi="Times New Roman" w:cs="Times New Roman"/>
-        </w:rPr>
-        <w:t>, bubble sort, sort, algorithm</w:t>
-      </w:r>
-      <w:r>
-        <w:rPr>
-          <w:rFonts w:ascii="Times New Roman" w:hAnsi="Times New Roman" w:cs="Times New Roman"/>
-        </w:rPr>
-        <w:t>, google</w:t>
-      </w:r>
-      <w:r>
-        <w:rPr>
-          <w:rFonts w:ascii="Times New Roman" w:hAnsi="Times New Roman" w:cs="Times New Roman"/>
-        </w:rPr>
-        <w:t>, html</w:t>
-      </w:r>
-      <w:r>
-        <w:rPr>
-          <w:rFonts w:ascii="Times New Roman" w:hAnsi="Times New Roman" w:cs="Times New Roman"/>
-        </w:rPr>
-        <w:t>, BAM</w:t>
-      </w:r>
-    </w:p>
-    <w:p>
-      <w:pPr>
-        <w:rPr>
-          <w:rFonts w:ascii="Times New Roman" w:hAnsi="Times New Roman" w:cs="Times New Roman"/>
-        </w:rPr>
-      </w:pPr>
-      <w:r>
-        <w:rPr>
-          <w:rFonts w:ascii="Times New Roman" w:hAnsi="Times New Roman" w:cs="Times New Roman"/>
-        </w:rPr>
-        <w:t>Gridster, bootstrap, Ajax, Rest, jax-rs, api, web service</w:t>
-      </w:r>
-      <w:r>
-        <w:rPr>
-          <w:rFonts w:ascii="Times New Roman" w:hAnsi="Times New Roman" w:cs="Times New Roman"/>
-        </w:rPr>
-        <w:t>, maven, war, wso2 server, web app, Jackson, JaxB, gson</w:t>
-      </w:r>
-      <w:r>
-        <w:rPr>
-          <w:rFonts w:ascii="Times New Roman" w:hAnsi="Times New Roman" w:cs="Times New Roman"/>
-        </w:rPr>
-        <w:t>, carbon, middleware,SOA,</w:t>
-      </w:r>
-      <w:r>
-        <w:rPr>
-          <w:rFonts w:ascii="Times New Roman" w:hAnsi="Times New Roman" w:cs="Times New Roman"/>
-        </w:rPr>
-        <w:t xml:space="preserve"> jira</w:t>
-      </w:r>
-      <w:r>
-        <w:rPr>
-          <w:rFonts w:ascii="Times New Roman" w:hAnsi="Times New Roman" w:cs="Times New Roman"/>
-        </w:rPr>
-        <w:t xml:space="preserve">, annotate, </w:t>
-      </w:r>
-      <w:r>
-        <w:rPr>
-          <w:rFonts w:ascii="Times New Roman" w:hAnsi="Times New Roman" w:cs="Times New Roman"/>
-        </w:rPr>
-        <w:t>JSE JEE</w:t>
-      </w:r>
-      <w:r>
-        <w:rPr>
-          <w:rFonts w:ascii="Times New Roman" w:hAnsi="Times New Roman" w:cs="Times New Roman"/>
-        </w:rPr>
-        <w:t>, deployment, wsdl</w:t>
-      </w:r>
-      <w:r>
-        <w:rPr>
-          <w:rFonts w:ascii="Times New Roman" w:hAnsi="Times New Roman" w:cs="Times New Roman"/>
-        </w:rPr>
-        <w:t>,epr</w:t>
-      </w:r>
-      <w:r>
-        <w:rPr>
-          <w:rFonts w:ascii="Times New Roman" w:hAnsi="Times New Roman" w:cs="Times New Roman"/>
-        </w:rPr>
-        <w:t>,enums,</w:t>
-      </w:r>
-      <w:r>
-        <w:rPr>
-          <w:rFonts w:ascii="Times New Roman" w:hAnsi="Times New Roman" w:cs="Times New Roman"/>
-        </w:rPr>
-        <w:t>remote debugging</w:t>
-      </w:r>
-      <w:r>
-        <w:rPr>
-          <w:rFonts w:ascii="Times New Roman" w:hAnsi="Times New Roman" w:cs="Times New Roman"/>
-        </w:rPr>
-        <w:t>,refactor,Vega</w:t>
-      </w:r>
-      <w:r>
-        <w:rPr>
-          <w:rFonts w:ascii="Times New Roman" w:hAnsi="Times New Roman" w:cs="Times New Roman"/>
-        </w:rPr>
-        <w:t>,GruntJs, Task Runner, concatenate, Uglify,minify.</w:t>
-      </w:r>
+      <w:r>
+        <w:rPr>
+          <w:rFonts w:cs="Times New Roman"/>
+        </w:rPr>
+        <w:lastRenderedPageBreak/>
+        <w:t xml:space="preserve"> </w:t>
+      </w:r>
+    </w:p>
+    <w:p>
+      <w:pPr>
+        <w:rPr>
+          <w:rFonts w:ascii="Times New Roman" w:hAnsi="Times New Roman" w:cs="Times New Roman"/>
+        </w:rPr>
+      </w:pPr>
+    </w:p>
+    <w:p>
+      <w:pPr>
+        <w:rPr>
+          <w:rFonts w:ascii="Times New Roman" w:hAnsi="Times New Roman" w:cs="Times New Roman"/>
+        </w:rPr>
+      </w:pPr>
+      <w:r>
+        <w:rPr>
+          <w:rFonts w:ascii="Times New Roman" w:hAnsi="Times New Roman" w:cs="Times New Roman"/>
+        </w:rPr>
+        <w:t>SOA :</w:t>
+      </w:r>
+      <w:r>
+        <w:rPr>
+          <w:rFonts w:ascii="Times New Roman" w:hAnsi="Times New Roman" w:cs="Times New Roman"/>
+        </w:rPr>
+        <w:tab/>
+        <w:t>Service-Oriented Architecture</w:t>
+      </w:r>
+    </w:p>
+    <w:p>
+      <w:pPr>
+        <w:rPr>
+          <w:rFonts w:ascii="Times New Roman" w:hAnsi="Times New Roman" w:cs="Times New Roman"/>
+        </w:rPr>
+      </w:pPr>
+      <w:r>
+        <w:rPr>
+          <w:rFonts w:ascii="Times New Roman" w:hAnsi="Times New Roman" w:cs="Times New Roman"/>
+        </w:rPr>
+        <w:t xml:space="preserve">OSGI: </w:t>
+      </w:r>
+      <w:r>
+        <w:rPr>
+          <w:rFonts w:ascii="Times New Roman" w:hAnsi="Times New Roman" w:cs="Times New Roman"/>
+        </w:rPr>
+        <w:tab/>
+      </w:r>
+    </w:p>
+    <w:p>
+      <w:pPr>
+        <w:rPr>
+          <w:rFonts w:ascii="Times New Roman" w:hAnsi="Times New Roman" w:cs="Times New Roman"/>
+        </w:rPr>
+      </w:pPr>
+      <w:r>
+        <w:rPr>
+          <w:rFonts w:ascii="Times New Roman" w:hAnsi="Times New Roman" w:cs="Times New Roman"/>
+        </w:rPr>
+        <w:t xml:space="preserve">epr: </w:t>
+      </w:r>
+      <w:r>
+        <w:rPr>
+          <w:rFonts w:ascii="Times New Roman" w:hAnsi="Times New Roman" w:cs="Times New Roman"/>
+        </w:rPr>
+        <w:tab/>
+      </w:r>
+    </w:p>
+    <w:p>
+      <w:pPr>
+        <w:rPr>
+          <w:rFonts w:ascii="Times New Roman" w:hAnsi="Times New Roman" w:cs="Times New Roman"/>
+        </w:rPr>
+      </w:pPr>
+      <w:r>
+        <w:rPr>
+          <w:rFonts w:ascii="Times New Roman" w:hAnsi="Times New Roman" w:cs="Times New Roman"/>
+        </w:rPr>
+        <w:t xml:space="preserve">war : </w:t>
+      </w:r>
+      <w:r>
+        <w:rPr>
+          <w:rFonts w:ascii="Times New Roman" w:hAnsi="Times New Roman" w:cs="Times New Roman"/>
+        </w:rPr>
+        <w:tab/>
+      </w:r>
+    </w:p>
+    <w:p>
+      <w:pPr>
+        <w:rPr>
+          <w:rFonts w:ascii="Times New Roman" w:hAnsi="Times New Roman" w:cs="Times New Roman"/>
+        </w:rPr>
+      </w:pPr>
+      <w:r>
+        <w:rPr>
+          <w:rFonts w:ascii="Times New Roman" w:hAnsi="Times New Roman" w:cs="Times New Roman"/>
+        </w:rPr>
+        <w:t xml:space="preserve">BAM: </w:t>
+      </w:r>
+      <w:r>
+        <w:rPr>
+          <w:rFonts w:ascii="Times New Roman" w:hAnsi="Times New Roman" w:cs="Times New Roman"/>
+        </w:rPr>
+        <w:tab/>
+      </w:r>
+    </w:p>
+    <w:p>
+      <w:pPr>
+        <w:rPr>
+          <w:rFonts w:ascii="Times New Roman" w:hAnsi="Times New Roman" w:cs="Times New Roman"/>
+        </w:rPr>
+      </w:pPr>
+      <w:r>
+        <w:rPr>
+          <w:rFonts w:ascii="Times New Roman" w:hAnsi="Times New Roman" w:cs="Times New Roman"/>
+        </w:rPr>
+        <w:t xml:space="preserve">api: </w:t>
+      </w:r>
+      <w:r>
+        <w:rPr>
+          <w:rFonts w:ascii="Times New Roman" w:hAnsi="Times New Roman" w:cs="Times New Roman"/>
+        </w:rPr>
+        <w:tab/>
+      </w:r>
+    </w:p>
+    <w:p>
+      <w:pPr>
+        <w:rPr>
+          <w:rFonts w:ascii="Times New Roman" w:hAnsi="Times New Roman" w:cs="Times New Roman"/>
+        </w:rPr>
+      </w:pPr>
+      <w:r>
+        <w:rPr>
+          <w:rFonts w:ascii="Times New Roman" w:hAnsi="Times New Roman" w:cs="Times New Roman"/>
+        </w:rPr>
+        <w:t xml:space="preserve">IDE: </w:t>
+      </w:r>
+      <w:r>
+        <w:rPr>
+          <w:rFonts w:ascii="Times New Roman" w:hAnsi="Times New Roman" w:cs="Times New Roman"/>
+        </w:rPr>
+        <w:tab/>
+      </w:r>
+    </w:p>
+    <w:p>
+      <w:pPr>
+        <w:rPr>
+          <w:rFonts w:ascii="Times New Roman" w:hAnsi="Times New Roman" w:cs="Times New Roman"/>
+        </w:rPr>
+      </w:pPr>
+      <w:r>
+        <w:rPr>
+          <w:rFonts w:ascii="Times New Roman" w:hAnsi="Times New Roman" w:cs="Times New Roman"/>
+        </w:rPr>
+        <w:t>html :</w:t>
+      </w:r>
+      <w:r>
+        <w:rPr>
+          <w:rFonts w:ascii="Times New Roman" w:hAnsi="Times New Roman" w:cs="Times New Roman"/>
+        </w:rPr>
+        <w:tab/>
+      </w:r>
+    </w:p>
+    <w:p>
+      <w:pPr>
+        <w:rPr>
+          <w:rFonts w:ascii="Times New Roman" w:hAnsi="Times New Roman" w:cs="Times New Roman"/>
+        </w:rPr>
+      </w:pPr>
+    </w:p>
+    <w:p>
+      <w:pPr>
+        <w:rPr>
+          <w:rFonts w:ascii="Times New Roman" w:hAnsi="Times New Roman" w:cs="Times New Roman"/>
+        </w:rPr>
+      </w:pPr>
+    </w:p>
+    <w:p>
+      <w:pPr>
+        <w:rPr>
+          <w:rFonts w:ascii="Times New Roman" w:hAnsi="Times New Roman" w:cs="Times New Roman"/>
+        </w:rPr>
+      </w:pPr>
+    </w:p>
+    <w:p>
+      <w:pPr>
+        <w:rPr>
+          <w:rFonts w:ascii="Times New Roman" w:hAnsi="Times New Roman" w:cs="Times New Roman"/>
+        </w:rPr>
+      </w:pPr>
     </w:p>
     <w:p>
       <w:pPr>
@@ -43773,6 +46650,259 @@
       <w:lang w:eastAsia="en-US" w:bidi="si-LK"/>
     </w:rPr>
   </w:style>
+  <w:style w:type="table" w:styleId="TableGrid">
+    <w:name w:val="Table Grid"/>
+    <w:basedOn w:val="TableNormal"/>
+    <w:uiPriority w:val="59"/>
+    <w:rsid w:val="00EF6F65"/>
+    <w:tblPr>
+      <w:tblInd w:w="0" w:type="dxa"/>
+      <w:tblBorders>
+        <w:top w:val="single" w:sz="4" w:space="0" w:color="000000" w:themeColor="text1"/>
+        <w:left w:val="single" w:sz="4" w:space="0" w:color="000000" w:themeColor="text1"/>
+        <w:bottom w:val="single" w:sz="4" w:space="0" w:color="000000" w:themeColor="text1"/>
+        <w:right w:val="single" w:sz="4" w:space="0" w:color="000000" w:themeColor="text1"/>
+        <w:insideH w:val="single" w:sz="4" w:space="0" w:color="000000" w:themeColor="text1"/>
+        <w:insideV w:val="single" w:sz="4" w:space="0" w:color="000000" w:themeColor="text1"/>
+      </w:tblBorders>
+      <w:tblCellMar>
+        <w:top w:w="0" w:type="dxa"/>
+        <w:left w:w="108" w:type="dxa"/>
+        <w:bottom w:w="0" w:type="dxa"/>
+        <w:right w:w="108" w:type="dxa"/>
+      </w:tblCellMar>
+    </w:tblPr>
+  </w:style>
+  <w:style w:type="table" w:customStyle="1" w:styleId="LightShading-Accent1">
+    <w:name w:val="Light Shading Accent 1"/>
+    <w:basedOn w:val="TableNormal"/>
+    <w:uiPriority w:val="60"/>
+    <w:rsid w:val="00EF6F65"/>
+    <w:rPr>
+      <w:color w:val="365F91" w:themeColor="accent1" w:themeShade="BF"/>
+    </w:rPr>
+    <w:tblPr>
+      <w:tblStyleRowBandSize w:val="1"/>
+      <w:tblStyleColBandSize w:val="1"/>
+      <w:tblInd w:w="0" w:type="dxa"/>
+      <w:tblBorders>
+        <w:top w:val="single" w:sz="8" w:space="0" w:color="4F81BD" w:themeColor="accent1"/>
+        <w:bottom w:val="single" w:sz="8" w:space="0" w:color="4F81BD" w:themeColor="accent1"/>
+      </w:tblBorders>
+      <w:tblCellMar>
+        <w:top w:w="0" w:type="dxa"/>
+        <w:left w:w="108" w:type="dxa"/>
+        <w:bottom w:w="0" w:type="dxa"/>
+        <w:right w:w="108" w:type="dxa"/>
+      </w:tblCellMar>
+    </w:tblPr>
+    <w:tblStylePr w:type="firstRow">
+      <w:pPr>
+        <w:spacing w:before="0" w:after="0" w:line="240" w:lineRule="auto"/>
+      </w:pPr>
+      <w:rPr>
+        <w:b/>
+        <w:bCs/>
+      </w:rPr>
+      <w:tblPr/>
+      <w:tcPr>
+        <w:tcBorders>
+          <w:top w:val="single" w:sz="8" w:space="0" w:color="4F81BD" w:themeColor="accent1"/>
+          <w:left w:val="nil"/>
+          <w:bottom w:val="single" w:sz="8" w:space="0" w:color="4F81BD" w:themeColor="accent1"/>
+          <w:right w:val="nil"/>
+          <w:insideH w:val="nil"/>
+          <w:insideV w:val="nil"/>
+        </w:tcBorders>
+      </w:tcPr>
+    </w:tblStylePr>
+    <w:tblStylePr w:type="lastRow">
+      <w:pPr>
+        <w:spacing w:before="0" w:after="0" w:line="240" w:lineRule="auto"/>
+      </w:pPr>
+      <w:rPr>
+        <w:b/>
+        <w:bCs/>
+      </w:rPr>
+      <w:tblPr/>
+      <w:tcPr>
+        <w:tcBorders>
+          <w:top w:val="single" w:sz="8" w:space="0" w:color="4F81BD" w:themeColor="accent1"/>
+          <w:left w:val="nil"/>
+          <w:bottom w:val="single" w:sz="8" w:space="0" w:color="4F81BD" w:themeColor="accent1"/>
+          <w:right w:val="nil"/>
+          <w:insideH w:val="nil"/>
+          <w:insideV w:val="nil"/>
+        </w:tcBorders>
+      </w:tcPr>
+    </w:tblStylePr>
+    <w:tblStylePr w:type="firstCol">
+      <w:rPr>
+        <w:b/>
+        <w:bCs/>
+      </w:rPr>
+    </w:tblStylePr>
+    <w:tblStylePr w:type="lastCol">
+      <w:rPr>
+        <w:b/>
+        <w:bCs/>
+      </w:rPr>
+    </w:tblStylePr>
+    <w:tblStylePr w:type="band1Vert">
+      <w:tblPr/>
+      <w:tcPr>
+        <w:tcBorders>
+          <w:left w:val="nil"/>
+          <w:right w:val="nil"/>
+          <w:insideH w:val="nil"/>
+          <w:insideV w:val="nil"/>
+        </w:tcBorders>
+        <w:shd w:val="clear" w:color="auto" w:fill="D3DFEE" w:themeFill="accent1" w:themeFillTint="3F"/>
+      </w:tcPr>
+    </w:tblStylePr>
+    <w:tblStylePr w:type="band1Horz">
+      <w:tblPr/>
+      <w:tcPr>
+        <w:tcBorders>
+          <w:left w:val="nil"/>
+          <w:right w:val="nil"/>
+          <w:insideH w:val="nil"/>
+          <w:insideV w:val="nil"/>
+        </w:tcBorders>
+        <w:shd w:val="clear" w:color="auto" w:fill="D3DFEE" w:themeFill="accent1" w:themeFillTint="3F"/>
+      </w:tcPr>
+    </w:tblStylePr>
+  </w:style>
+  <w:style w:type="table" w:customStyle="1" w:styleId="LightGrid">
+    <w:name w:val="Light Grid"/>
+    <w:basedOn w:val="TableNormal"/>
+    <w:uiPriority w:val="62"/>
+    <w:rsid w:val="00EF6F65"/>
+    <w:rPr>
+      <w:rFonts w:ascii="Times New Roman" w:hAnsi="Times New Roman"/>
+    </w:rPr>
+    <w:tblPr>
+      <w:tblStyleRowBandSize w:val="1"/>
+      <w:tblStyleColBandSize w:val="1"/>
+      <w:tblInd w:w="0" w:type="dxa"/>
+      <w:tblBorders>
+        <w:top w:val="single" w:sz="8" w:space="0" w:color="000000" w:themeColor="text1"/>
+        <w:left w:val="single" w:sz="8" w:space="0" w:color="000000" w:themeColor="text1"/>
+        <w:bottom w:val="single" w:sz="8" w:space="0" w:color="000000" w:themeColor="text1"/>
+        <w:right w:val="single" w:sz="8" w:space="0" w:color="000000" w:themeColor="text1"/>
+        <w:insideH w:val="single" w:sz="8" w:space="0" w:color="000000" w:themeColor="text1"/>
+        <w:insideV w:val="single" w:sz="8" w:space="0" w:color="000000" w:themeColor="text1"/>
+      </w:tblBorders>
+      <w:tblCellMar>
+        <w:top w:w="0" w:type="dxa"/>
+        <w:left w:w="108" w:type="dxa"/>
+        <w:bottom w:w="0" w:type="dxa"/>
+        <w:right w:w="108" w:type="dxa"/>
+      </w:tblCellMar>
+    </w:tblPr>
+    <w:tblStylePr w:type="firstRow">
+      <w:pPr>
+        <w:spacing w:before="0" w:after="0" w:line="240" w:lineRule="auto"/>
+      </w:pPr>
+      <w:rPr>
+        <w:rFonts w:asciiTheme="majorHAnsi" w:eastAsiaTheme="majorEastAsia" w:hAnsiTheme="majorHAnsi" w:cstheme="majorBidi"/>
+        <w:b/>
+        <w:bCs/>
+      </w:rPr>
+      <w:tblPr/>
+      <w:tcPr>
+        <w:tcBorders>
+          <w:top w:val="single" w:sz="8" w:space="0" w:color="000000" w:themeColor="text1"/>
+          <w:left w:val="single" w:sz="8" w:space="0" w:color="000000" w:themeColor="text1"/>
+          <w:bottom w:val="single" w:sz="18" w:space="0" w:color="000000" w:themeColor="text1"/>
+          <w:right w:val="single" w:sz="8" w:space="0" w:color="000000" w:themeColor="text1"/>
+          <w:insideH w:val="nil"/>
+          <w:insideV w:val="single" w:sz="8" w:space="0" w:color="000000" w:themeColor="text1"/>
+        </w:tcBorders>
+      </w:tcPr>
+    </w:tblStylePr>
+    <w:tblStylePr w:type="lastRow">
+      <w:pPr>
+        <w:spacing w:before="0" w:after="0" w:line="240" w:lineRule="auto"/>
+      </w:pPr>
+      <w:rPr>
+        <w:rFonts w:asciiTheme="majorHAnsi" w:eastAsiaTheme="majorEastAsia" w:hAnsiTheme="majorHAnsi" w:cstheme="majorBidi"/>
+        <w:b/>
+        <w:bCs/>
+      </w:rPr>
+      <w:tblPr/>
+      <w:tcPr>
+        <w:tcBorders>
+          <w:top w:val="double" w:sz="6" w:space="0" w:color="000000" w:themeColor="text1"/>
+          <w:left w:val="single" w:sz="8" w:space="0" w:color="000000" w:themeColor="text1"/>
+          <w:bottom w:val="single" w:sz="8" w:space="0" w:color="000000" w:themeColor="text1"/>
+          <w:right w:val="single" w:sz="8" w:space="0" w:color="000000" w:themeColor="text1"/>
+          <w:insideH w:val="nil"/>
+          <w:insideV w:val="single" w:sz="8" w:space="0" w:color="000000" w:themeColor="text1"/>
+        </w:tcBorders>
+      </w:tcPr>
+    </w:tblStylePr>
+    <w:tblStylePr w:type="firstCol">
+      <w:rPr>
+        <w:rFonts w:asciiTheme="majorHAnsi" w:eastAsiaTheme="majorEastAsia" w:hAnsiTheme="majorHAnsi" w:cstheme="majorBidi"/>
+        <w:b/>
+        <w:bCs/>
+      </w:rPr>
+    </w:tblStylePr>
+    <w:tblStylePr w:type="lastCol">
+      <w:rPr>
+        <w:rFonts w:asciiTheme="majorHAnsi" w:eastAsiaTheme="majorEastAsia" w:hAnsiTheme="majorHAnsi" w:cstheme="majorBidi"/>
+        <w:b/>
+        <w:bCs/>
+      </w:rPr>
+      <w:tblPr/>
+      <w:tcPr>
+        <w:tcBorders>
+          <w:top w:val="single" w:sz="8" w:space="0" w:color="000000" w:themeColor="text1"/>
+          <w:left w:val="single" w:sz="8" w:space="0" w:color="000000" w:themeColor="text1"/>
+          <w:bottom w:val="single" w:sz="8" w:space="0" w:color="000000" w:themeColor="text1"/>
+          <w:right w:val="single" w:sz="8" w:space="0" w:color="000000" w:themeColor="text1"/>
+        </w:tcBorders>
+      </w:tcPr>
+    </w:tblStylePr>
+    <w:tblStylePr w:type="band1Vert">
+      <w:tblPr/>
+      <w:tcPr>
+        <w:tcBorders>
+          <w:top w:val="single" w:sz="8" w:space="0" w:color="000000" w:themeColor="text1"/>
+          <w:left w:val="single" w:sz="8" w:space="0" w:color="000000" w:themeColor="text1"/>
+          <w:bottom w:val="single" w:sz="8" w:space="0" w:color="000000" w:themeColor="text1"/>
+          <w:right w:val="single" w:sz="8" w:space="0" w:color="000000" w:themeColor="text1"/>
+        </w:tcBorders>
+        <w:shd w:val="clear" w:color="auto" w:fill="C0C0C0" w:themeFill="text1" w:themeFillTint="3F"/>
+      </w:tcPr>
+    </w:tblStylePr>
+    <w:tblStylePr w:type="band1Horz">
+      <w:tblPr/>
+      <w:tcPr>
+        <w:tcBorders>
+          <w:top w:val="single" w:sz="8" w:space="0" w:color="000000" w:themeColor="text1"/>
+          <w:left w:val="single" w:sz="8" w:space="0" w:color="000000" w:themeColor="text1"/>
+          <w:bottom w:val="single" w:sz="8" w:space="0" w:color="000000" w:themeColor="text1"/>
+          <w:right w:val="single" w:sz="8" w:space="0" w:color="000000" w:themeColor="text1"/>
+          <w:insideV w:val="single" w:sz="8" w:space="0" w:color="000000" w:themeColor="text1"/>
+        </w:tcBorders>
+        <w:shd w:val="clear" w:color="auto" w:fill="C0C0C0" w:themeFill="text1" w:themeFillTint="3F"/>
+      </w:tcPr>
+    </w:tblStylePr>
+    <w:tblStylePr w:type="band2Horz">
+      <w:tblPr/>
+      <w:tcPr>
+        <w:tcBorders>
+          <w:top w:val="single" w:sz="8" w:space="0" w:color="000000" w:themeColor="text1"/>
+          <w:left w:val="single" w:sz="8" w:space="0" w:color="000000" w:themeColor="text1"/>
+          <w:bottom w:val="single" w:sz="8" w:space="0" w:color="000000" w:themeColor="text1"/>
+          <w:right w:val="single" w:sz="8" w:space="0" w:color="000000" w:themeColor="text1"/>
+          <w:insideV w:val="single" w:sz="8" w:space="0" w:color="000000" w:themeColor="text1"/>
+        </w:tcBorders>
+      </w:tcPr>
+    </w:tblStylePr>
+  </w:style>
 </w:styles>
 </file>
 
@@ -44064,7 +47194,7 @@
 </file>
 
 <file path=customXml/itemProps1.xml><?xml version="1.0" encoding="utf-8"?>
-<ds:datastoreItem xmlns:ds="http://schemas.openxmlformats.org/officeDocument/2006/customXml" ds:itemID="{3CE8046A-9B6B-4609-98A7-3016FDFE37A6}">
+<ds:datastoreItem xmlns:ds="http://schemas.openxmlformats.org/officeDocument/2006/customXml" ds:itemID="{E02D6E52-538B-4B45-AA3E-6924963280A1}">
   <ds:schemaRefs>
     <ds:schemaRef ds:uri="http://schemas.openxmlformats.org/officeDocument/2006/bibliography"/>
   </ds:schemaRefs>

</xml_diff>